<commit_message>
Site flow sequence diagram
</commit_message>
<xml_diff>
--- a/Diagrams/NAVIGATIONAL-DIAGRAM.docx
+++ b/Diagrams/NAVIGATIONAL-DIAGRAM.docx
@@ -1,6 +1,6 @@
 
 <file path=word/document.xml><?xml version="1.0" encoding="utf-8"?>
-<w:document xmlns:wpc="http://schemas.microsoft.com/office/word/2010/wordprocessingCanvas" xmlns:cx="http://schemas.microsoft.com/office/drawing/2014/chartex" xmlns:mc="http://schemas.openxmlformats.org/markup-compatibility/2006" xmlns:o="urn:schemas-microsoft-com:office:office" xmlns:r="http://schemas.openxmlformats.org/officeDocument/2006/relationships" xmlns:m="http://schemas.openxmlformats.org/officeDocument/2006/math" xmlns:v="urn:schemas-microsoft-com:vml" xmlns:wp14="http://schemas.microsoft.com/office/word/2010/wordprocessingDrawing" xmlns:wp="http://schemas.openxmlformats.org/drawingml/2006/wordprocessingDrawing" xmlns:w10="urn:schemas-microsoft-com:office:word" xmlns:w="http://schemas.openxmlformats.org/wordprocessingml/2006/main" xmlns:w14="http://schemas.microsoft.com/office/word/2010/wordml" xmlns:w15="http://schemas.microsoft.com/office/word/2012/wordml" xmlns:w16se="http://schemas.microsoft.com/office/word/2015/wordml/symex" xmlns:wpg="http://schemas.microsoft.com/office/word/2010/wordprocessingGroup" xmlns:wpi="http://schemas.microsoft.com/office/word/2010/wordprocessingInk" xmlns:wne="http://schemas.microsoft.com/office/word/2006/wordml" xmlns:wps="http://schemas.microsoft.com/office/word/2010/wordprocessingShape" mc:Ignorable="w14 w15 w16se wp14">
+<w:document xmlns:wpc="http://schemas.microsoft.com/office/word/2010/wordprocessingCanvas" xmlns:cx="http://schemas.microsoft.com/office/drawing/2014/chartex" xmlns:cx1="http://schemas.microsoft.com/office/drawing/2015/9/8/chartex" xmlns:cx2="http://schemas.microsoft.com/office/drawing/2015/10/21/chartex" xmlns:mc="http://schemas.openxmlformats.org/markup-compatibility/2006" xmlns:o="urn:schemas-microsoft-com:office:office" xmlns:r="http://schemas.openxmlformats.org/officeDocument/2006/relationships" xmlns:m="http://schemas.openxmlformats.org/officeDocument/2006/math" xmlns:v="urn:schemas-microsoft-com:vml" xmlns:wp14="http://schemas.microsoft.com/office/word/2010/wordprocessingDrawing" xmlns:wp="http://schemas.openxmlformats.org/drawingml/2006/wordprocessingDrawing" xmlns:w10="urn:schemas-microsoft-com:office:word" xmlns:w="http://schemas.openxmlformats.org/wordprocessingml/2006/main" xmlns:w14="http://schemas.microsoft.com/office/word/2010/wordml" xmlns:w15="http://schemas.microsoft.com/office/word/2012/wordml" xmlns:w16se="http://schemas.microsoft.com/office/word/2015/wordml/symex" xmlns:wpg="http://schemas.microsoft.com/office/word/2010/wordprocessingGroup" xmlns:wpi="http://schemas.microsoft.com/office/word/2010/wordprocessingInk" xmlns:wne="http://schemas.microsoft.com/office/word/2006/wordml" xmlns:wps="http://schemas.microsoft.com/office/word/2010/wordprocessingShape" mc:Ignorable="w14 w15 w16se wp14">
   <w:body>
     <w:p>
       <w:pPr>
@@ -104,13 +104,7 @@
                               <w:rPr>
                                 <w:rFonts w:ascii="Times New Roman" w:hAnsi="Times New Roman" w:cs="Times New Roman"/>
                               </w:rPr>
-                              <w:t xml:space="preserve"> </w:t>
-                            </w:r>
-                            <w:r>
-                              <w:rPr>
-                                <w:rFonts w:ascii="Times New Roman" w:hAnsi="Times New Roman" w:cs="Times New Roman"/>
-                              </w:rPr>
-                              <w:t>Software Engineering</w:t>
+                              <w:t xml:space="preserve"> Software Engineering</w:t>
                             </w:r>
                           </w:p>
                           <w:p>
@@ -132,7 +126,19 @@
                                 <w:color w:val="333333"/>
                                 <w:shd w:val="clear" w:color="auto" w:fill="FFFFFF"/>
                               </w:rPr>
-                              <w:t>Andrew McKissick</w:t>
+                              <w:t xml:space="preserve">Andrew McKissick, </w:t>
+                            </w:r>
+                            <w:r>
+                              <w:rPr>
+                                <w:rFonts w:ascii="Times New Roman" w:hAnsi="Times New Roman" w:cs="Times New Roman"/>
+                              </w:rPr>
+                              <w:t>Anderson Nwammadi</w:t>
+                            </w:r>
+                            <w:r>
+                              <w:rPr>
+                                <w:rFonts w:ascii="Times New Roman" w:hAnsi="Times New Roman" w:cs="Times New Roman"/>
+                              </w:rPr>
+                              <w:t>,</w:t>
                             </w:r>
                             <w:r>
                               <w:rPr>
@@ -140,67 +146,7 @@
                                 <w:color w:val="333333"/>
                                 <w:shd w:val="clear" w:color="auto" w:fill="FFFFFF"/>
                               </w:rPr>
-                              <w:t xml:space="preserve">, </w:t>
-                            </w:r>
-                            <w:r>
-                              <w:rPr>
-                                <w:rFonts w:ascii="Times New Roman" w:hAnsi="Times New Roman" w:cs="Times New Roman"/>
-                              </w:rPr>
-                              <w:t>Anderson Nwammadi</w:t>
-                            </w:r>
-                            <w:r>
-                              <w:rPr>
-                                <w:rFonts w:ascii="Times New Roman" w:hAnsi="Times New Roman" w:cs="Times New Roman"/>
-                              </w:rPr>
-                              <w:t>,</w:t>
-                            </w:r>
-                            <w:r>
-                              <w:rPr>
-                                <w:rFonts w:ascii="Times New Roman" w:hAnsi="Times New Roman" w:cs="Times New Roman"/>
-                                <w:color w:val="333333"/>
-                                <w:shd w:val="clear" w:color="auto" w:fill="FFFFFF"/>
-                              </w:rPr>
-                              <w:t xml:space="preserve"> </w:t>
-                            </w:r>
-                            <w:r>
-                              <w:rPr>
-                                <w:rFonts w:ascii="Times New Roman" w:hAnsi="Times New Roman" w:cs="Times New Roman"/>
-                                <w:color w:val="333333"/>
-                                <w:shd w:val="clear" w:color="auto" w:fill="FFFFFF"/>
-                              </w:rPr>
-                              <w:t>Tellon Smith</w:t>
-                            </w:r>
-                            <w:r>
-                              <w:rPr>
-                                <w:rFonts w:ascii="Times New Roman" w:hAnsi="Times New Roman" w:cs="Times New Roman"/>
-                                <w:color w:val="333333"/>
-                                <w:shd w:val="clear" w:color="auto" w:fill="FFFFFF"/>
-                              </w:rPr>
-                              <w:t xml:space="preserve">, </w:t>
-                            </w:r>
-                            <w:r>
-                              <w:rPr>
-                                <w:rFonts w:ascii="Times New Roman" w:hAnsi="Times New Roman" w:cs="Times New Roman"/>
-                                <w:color w:val="333333"/>
-                                <w:shd w:val="clear" w:color="auto" w:fill="FFFFFF"/>
-                              </w:rPr>
-                              <w:t>Johann Redhead</w:t>
-                            </w:r>
-                            <w:r>
-                              <w:rPr>
-                                <w:rFonts w:ascii="Times New Roman" w:hAnsi="Times New Roman" w:cs="Times New Roman"/>
-                                <w:color w:val="333333"/>
-                                <w:shd w:val="clear" w:color="auto" w:fill="FFFFFF"/>
-                              </w:rPr>
-                              <w:t xml:space="preserve">, </w:t>
-                            </w:r>
-                            <w:r>
-                              <w:rPr>
-                                <w:rFonts w:ascii="Times New Roman" w:hAnsi="Times New Roman" w:cs="Times New Roman"/>
-                                <w:color w:val="333333"/>
-                                <w:shd w:val="clear" w:color="auto" w:fill="FFFFFF"/>
-                              </w:rPr>
-                              <w:t>Devin Ritter</w:t>
+                              <w:t xml:space="preserve"> Tellon Smith, Johann Redhead, Devin Ritter</w:t>
                             </w:r>
                           </w:p>
                           <w:p>
@@ -241,6 +187,26 @@
                                 <w:shd w:val="clear" w:color="auto" w:fill="FFFFFF"/>
                               </w:rPr>
                               <w:t xml:space="preserve">          </w:t>
+                            </w:r>
+                            <w:r>
+                              <w:rPr>
+                                <w:rFonts w:ascii="Times New Roman" w:hAnsi="Times New Roman" w:cs="Times New Roman"/>
+                                <w:color w:val="333333"/>
+                                <w:sz w:val="28"/>
+                                <w:szCs w:val="28"/>
+                                <w:shd w:val="clear" w:color="auto" w:fill="FFFFFF"/>
+                              </w:rPr>
+                              <w:t xml:space="preserve">      </w:t>
+                            </w:r>
+                            <w:r>
+                              <w:rPr>
+                                <w:rFonts w:ascii="Times New Roman" w:hAnsi="Times New Roman" w:cs="Times New Roman"/>
+                                <w:color w:val="333333"/>
+                                <w:sz w:val="28"/>
+                                <w:szCs w:val="28"/>
+                                <w:shd w:val="clear" w:color="auto" w:fill="FFFFFF"/>
+                              </w:rPr>
+                              <w:t xml:space="preserve"> </w:t>
                             </w:r>
                             <w:r>
                               <w:rPr>
@@ -332,13 +298,7 @@
                         <w:rPr>
                           <w:rFonts w:ascii="Times New Roman" w:hAnsi="Times New Roman" w:cs="Times New Roman"/>
                         </w:rPr>
-                        <w:t xml:space="preserve"> </w:t>
-                      </w:r>
-                      <w:r>
-                        <w:rPr>
-                          <w:rFonts w:ascii="Times New Roman" w:hAnsi="Times New Roman" w:cs="Times New Roman"/>
-                        </w:rPr>
-                        <w:t>Software Engineering</w:t>
+                        <w:t xml:space="preserve"> Software Engineering</w:t>
                       </w:r>
                     </w:p>
                     <w:p>
@@ -360,7 +320,19 @@
                           <w:color w:val="333333"/>
                           <w:shd w:val="clear" w:color="auto" w:fill="FFFFFF"/>
                         </w:rPr>
-                        <w:t>Andrew McKissick</w:t>
+                        <w:t xml:space="preserve">Andrew McKissick, </w:t>
+                      </w:r>
+                      <w:r>
+                        <w:rPr>
+                          <w:rFonts w:ascii="Times New Roman" w:hAnsi="Times New Roman" w:cs="Times New Roman"/>
+                        </w:rPr>
+                        <w:t>Anderson Nwammadi</w:t>
+                      </w:r>
+                      <w:r>
+                        <w:rPr>
+                          <w:rFonts w:ascii="Times New Roman" w:hAnsi="Times New Roman" w:cs="Times New Roman"/>
+                        </w:rPr>
+                        <w:t>,</w:t>
                       </w:r>
                       <w:r>
                         <w:rPr>
@@ -368,67 +340,7 @@
                           <w:color w:val="333333"/>
                           <w:shd w:val="clear" w:color="auto" w:fill="FFFFFF"/>
                         </w:rPr>
-                        <w:t xml:space="preserve">, </w:t>
-                      </w:r>
-                      <w:r>
-                        <w:rPr>
-                          <w:rFonts w:ascii="Times New Roman" w:hAnsi="Times New Roman" w:cs="Times New Roman"/>
-                        </w:rPr>
-                        <w:t>Anderson Nwammadi</w:t>
-                      </w:r>
-                      <w:r>
-                        <w:rPr>
-                          <w:rFonts w:ascii="Times New Roman" w:hAnsi="Times New Roman" w:cs="Times New Roman"/>
-                        </w:rPr>
-                        <w:t>,</w:t>
-                      </w:r>
-                      <w:r>
-                        <w:rPr>
-                          <w:rFonts w:ascii="Times New Roman" w:hAnsi="Times New Roman" w:cs="Times New Roman"/>
-                          <w:color w:val="333333"/>
-                          <w:shd w:val="clear" w:color="auto" w:fill="FFFFFF"/>
-                        </w:rPr>
-                        <w:t xml:space="preserve"> </w:t>
-                      </w:r>
-                      <w:r>
-                        <w:rPr>
-                          <w:rFonts w:ascii="Times New Roman" w:hAnsi="Times New Roman" w:cs="Times New Roman"/>
-                          <w:color w:val="333333"/>
-                          <w:shd w:val="clear" w:color="auto" w:fill="FFFFFF"/>
-                        </w:rPr>
-                        <w:t>Tellon Smith</w:t>
-                      </w:r>
-                      <w:r>
-                        <w:rPr>
-                          <w:rFonts w:ascii="Times New Roman" w:hAnsi="Times New Roman" w:cs="Times New Roman"/>
-                          <w:color w:val="333333"/>
-                          <w:shd w:val="clear" w:color="auto" w:fill="FFFFFF"/>
-                        </w:rPr>
-                        <w:t xml:space="preserve">, </w:t>
-                      </w:r>
-                      <w:r>
-                        <w:rPr>
-                          <w:rFonts w:ascii="Times New Roman" w:hAnsi="Times New Roman" w:cs="Times New Roman"/>
-                          <w:color w:val="333333"/>
-                          <w:shd w:val="clear" w:color="auto" w:fill="FFFFFF"/>
-                        </w:rPr>
-                        <w:t>Johann Redhead</w:t>
-                      </w:r>
-                      <w:r>
-                        <w:rPr>
-                          <w:rFonts w:ascii="Times New Roman" w:hAnsi="Times New Roman" w:cs="Times New Roman"/>
-                          <w:color w:val="333333"/>
-                          <w:shd w:val="clear" w:color="auto" w:fill="FFFFFF"/>
-                        </w:rPr>
-                        <w:t xml:space="preserve">, </w:t>
-                      </w:r>
-                      <w:r>
-                        <w:rPr>
-                          <w:rFonts w:ascii="Times New Roman" w:hAnsi="Times New Roman" w:cs="Times New Roman"/>
-                          <w:color w:val="333333"/>
-                          <w:shd w:val="clear" w:color="auto" w:fill="FFFFFF"/>
-                        </w:rPr>
-                        <w:t>Devin Ritter</w:t>
+                        <w:t xml:space="preserve"> Tellon Smith, Johann Redhead, Devin Ritter</w:t>
                       </w:r>
                     </w:p>
                     <w:p>
@@ -469,6 +381,26 @@
                           <w:shd w:val="clear" w:color="auto" w:fill="FFFFFF"/>
                         </w:rPr>
                         <w:t xml:space="preserve">          </w:t>
+                      </w:r>
+                      <w:r>
+                        <w:rPr>
+                          <w:rFonts w:ascii="Times New Roman" w:hAnsi="Times New Roman" w:cs="Times New Roman"/>
+                          <w:color w:val="333333"/>
+                          <w:sz w:val="28"/>
+                          <w:szCs w:val="28"/>
+                          <w:shd w:val="clear" w:color="auto" w:fill="FFFFFF"/>
+                        </w:rPr>
+                        <w:t xml:space="preserve">      </w:t>
+                      </w:r>
+                      <w:r>
+                        <w:rPr>
+                          <w:rFonts w:ascii="Times New Roman" w:hAnsi="Times New Roman" w:cs="Times New Roman"/>
+                          <w:color w:val="333333"/>
+                          <w:sz w:val="28"/>
+                          <w:szCs w:val="28"/>
+                          <w:shd w:val="clear" w:color="auto" w:fill="FFFFFF"/>
+                        </w:rPr>
+                        <w:t xml:space="preserve"> </w:t>
                       </w:r>
                       <w:r>
                         <w:rPr>
@@ -578,7 +510,7 @@
                   <wp:posOffset>3390265</wp:posOffset>
                 </wp:positionH>
                 <wp:positionV relativeFrom="paragraph">
-                  <wp:posOffset>77470</wp:posOffset>
+                  <wp:posOffset>106045</wp:posOffset>
                 </wp:positionV>
                 <wp:extent cx="1781175" cy="771525"/>
                 <wp:effectExtent l="19050" t="19050" r="28575" b="28575"/>
@@ -633,7 +565,7 @@
           </mc:Choice>
           <mc:Fallback>
             <w:pict>
-              <v:rect w14:anchorId="78AD43A1" id="Rectangle 2" o:spid="_x0000_s1026" style="position:absolute;margin-left:266.95pt;margin-top:6.1pt;width:140.25pt;height:60.75pt;z-index:251659264;visibility:visible;mso-wrap-style:square;mso-width-percent:0;mso-height-percent:0;mso-wrap-distance-left:9pt;mso-wrap-distance-top:0;mso-wrap-distance-right:9pt;mso-wrap-distance-bottom:0;mso-position-horizontal:absolute;mso-position-horizontal-relative:margin;mso-position-vertical:absolute;mso-position-vertical-relative:text;mso-width-percent:0;mso-height-percent:0;mso-width-relative:margin;mso-height-relative:margin;v-text-anchor:middle" o:gfxdata="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" fillcolor="white [3201]" strokecolor="black [3200]" strokeweight="2.25pt">
+              <v:rect w14:anchorId="3EEEA15D" id="Rectangle 2" o:spid="_x0000_s1026" style="position:absolute;margin-left:266.95pt;margin-top:8.35pt;width:140.25pt;height:60.75pt;z-index:251659264;visibility:visible;mso-wrap-style:square;mso-width-percent:0;mso-height-percent:0;mso-wrap-distance-left:9pt;mso-wrap-distance-top:0;mso-wrap-distance-right:9pt;mso-wrap-distance-bottom:0;mso-position-horizontal:absolute;mso-position-horizontal-relative:margin;mso-position-vertical:absolute;mso-position-vertical-relative:text;mso-width-percent:0;mso-height-percent:0;mso-width-relative:margin;mso-height-relative:margin;v-text-anchor:middle" o:gfxdata="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" fillcolor="white [3201]" strokecolor="black [3200]" strokeweight="2.25pt">
                 <w10:wrap anchorx="margin"/>
               </v:rect>
             </w:pict>
@@ -642,6 +574,8 @@
       </w:r>
     </w:p>
     <w:p>
+      <w:bookmarkStart w:id="0" w:name="_GoBack"/>
+      <w:bookmarkEnd w:id="0"/>
       <w:r>
         <w:rPr>
           <w:noProof/>
@@ -652,12 +586,12 @@
               <wp:anchor distT="45720" distB="45720" distL="114300" distR="114300" simplePos="0" relativeHeight="251674624" behindDoc="0" locked="0" layoutInCell="1" allowOverlap="1" wp14:anchorId="41205E83" wp14:editId="11D69DE9">
                 <wp:simplePos x="0" y="0"/>
                 <wp:positionH relativeFrom="column">
-                  <wp:posOffset>3781425</wp:posOffset>
+                  <wp:posOffset>3514725</wp:posOffset>
                 </wp:positionH>
                 <wp:positionV relativeFrom="paragraph">
                   <wp:posOffset>29845</wp:posOffset>
                 </wp:positionV>
-                <wp:extent cx="1038225" cy="314325"/>
+                <wp:extent cx="1552575" cy="428625"/>
                 <wp:effectExtent l="0" t="0" r="28575" b="28575"/>
                 <wp:wrapSquare wrapText="bothSides"/>
                 <wp:docPr id="217" name="Text Box 2"/>
@@ -673,7 +607,7 @@
                       <wps:spPr bwMode="auto">
                         <a:xfrm>
                           <a:off x="0" y="0"/>
-                          <a:ext cx="1038225" cy="314325"/>
+                          <a:ext cx="1552575" cy="428625"/>
                         </a:xfrm>
                         <a:prstGeom prst="rect">
                           <a:avLst/>
@@ -697,15 +631,28 @@
                               <w:jc w:val="center"/>
                               <w:rPr>
                                 <w:b/>
-                                <w:color w:val="000000" w:themeColor="text1"/>
+                                <w:color w:val="FF0000"/>
+                                <w:sz w:val="28"/>
+                                <w:szCs w:val="28"/>
                               </w:rPr>
                             </w:pPr>
                             <w:r>
                               <w:rPr>
                                 <w:b/>
-                                <w:color w:val="000000" w:themeColor="text1"/>
+                                <w:color w:val="00B050"/>
+                                <w:sz w:val="28"/>
+                                <w:szCs w:val="28"/>
                               </w:rPr>
                               <w:t>LOGIN</w:t>
+                            </w:r>
+                            <w:r>
+                              <w:rPr>
+                                <w:b/>
+                                <w:color w:val="FF0000"/>
+                                <w:sz w:val="28"/>
+                                <w:szCs w:val="28"/>
+                              </w:rPr>
+                              <w:t>/LOGOUT</w:t>
                             </w:r>
                           </w:p>
                         </w:txbxContent>
@@ -727,7 +674,7 @@
           </mc:Choice>
           <mc:Fallback>
             <w:pict>
-              <v:shape w14:anchorId="41205E83" id="_x0000_s1027" type="#_x0000_t202" style="position:absolute;margin-left:297.75pt;margin-top:2.35pt;width:81.75pt;height:24.75pt;z-index:251674624;visibility:visible;mso-wrap-style:square;mso-width-percent:0;mso-height-percent:0;mso-wrap-distance-left:9pt;mso-wrap-distance-top:3.6pt;mso-wrap-distance-right:9pt;mso-wrap-distance-bottom:3.6pt;mso-position-horizontal:absolute;mso-position-horizontal-relative:text;mso-position-vertical:absolute;mso-position-vertical-relative:text;mso-width-percent:0;mso-height-percent:0;mso-width-relative:margin;mso-height-relative:margin;v-text-anchor:top" o:gfxdata="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" strokecolor="white [3212]">
+              <v:shape w14:anchorId="41205E83" id="_x0000_s1027" type="#_x0000_t202" style="position:absolute;margin-left:276.75pt;margin-top:2.35pt;width:122.25pt;height:33.75pt;z-index:251674624;visibility:visible;mso-wrap-style:square;mso-width-percent:0;mso-height-percent:0;mso-wrap-distance-left:9pt;mso-wrap-distance-top:3.6pt;mso-wrap-distance-right:9pt;mso-wrap-distance-bottom:3.6pt;mso-position-horizontal:absolute;mso-position-horizontal-relative:text;mso-position-vertical:absolute;mso-position-vertical-relative:text;mso-width-percent:0;mso-height-percent:0;mso-width-relative:margin;mso-height-relative:margin;v-text-anchor:top" o:gfxdata="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" strokecolor="white [3212]">
                 <v:textbox>
                   <w:txbxContent>
                     <w:p>
@@ -735,15 +682,28 @@
                         <w:jc w:val="center"/>
                         <w:rPr>
                           <w:b/>
-                          <w:color w:val="000000" w:themeColor="text1"/>
+                          <w:color w:val="FF0000"/>
+                          <w:sz w:val="28"/>
+                          <w:szCs w:val="28"/>
                         </w:rPr>
                       </w:pPr>
                       <w:r>
                         <w:rPr>
                           <w:b/>
-                          <w:color w:val="000000" w:themeColor="text1"/>
+                          <w:color w:val="00B050"/>
+                          <w:sz w:val="28"/>
+                          <w:szCs w:val="28"/>
                         </w:rPr>
                         <w:t>LOGIN</w:t>
+                      </w:r>
+                      <w:r>
+                        <w:rPr>
+                          <w:b/>
+                          <w:color w:val="FF0000"/>
+                          <w:sz w:val="28"/>
+                          <w:szCs w:val="28"/>
+                        </w:rPr>
+                        <w:t>/LOGOUT</w:t>
                       </w:r>
                     </w:p>
                   </w:txbxContent>
@@ -756,8 +716,6 @@
       </w:r>
     </w:p>
     <w:p>
-      <w:bookmarkStart w:id="0" w:name="_GoBack"/>
-      <w:bookmarkEnd w:id="0"/>
       <w:r>
         <w:rPr>
           <w:noProof/>
@@ -765,13 +723,587 @@
         <mc:AlternateContent>
           <mc:Choice Requires="wps">
             <w:drawing>
-              <wp:anchor distT="0" distB="0" distL="114300" distR="114300" simplePos="0" relativeHeight="251661312" behindDoc="0" locked="0" layoutInCell="1" allowOverlap="1" wp14:anchorId="6E4D6548" wp14:editId="2A336EB3">
+              <wp:anchor distT="0" distB="0" distL="114300" distR="114300" simplePos="0" relativeHeight="251681792" behindDoc="0" locked="0" layoutInCell="1" allowOverlap="1" wp14:anchorId="7FA16353" wp14:editId="6D6C6674">
+                <wp:simplePos x="0" y="0"/>
+                <wp:positionH relativeFrom="column">
+                  <wp:posOffset>2686050</wp:posOffset>
+                </wp:positionH>
+                <wp:positionV relativeFrom="paragraph">
+                  <wp:posOffset>3611880</wp:posOffset>
+                </wp:positionV>
+                <wp:extent cx="1133475" cy="409575"/>
+                <wp:effectExtent l="38100" t="38100" r="66675" b="66675"/>
+                <wp:wrapNone/>
+                <wp:docPr id="26" name="Straight Arrow Connector 26"/>
+                <wp:cNvGraphicFramePr/>
+                <a:graphic xmlns:a="http://schemas.openxmlformats.org/drawingml/2006/main">
+                  <a:graphicData uri="http://schemas.microsoft.com/office/word/2010/wordprocessingShape">
+                    <wps:wsp>
+                      <wps:cNvCnPr/>
+                      <wps:spPr>
+                        <a:xfrm>
+                          <a:off x="0" y="0"/>
+                          <a:ext cx="1133475" cy="409575"/>
+                        </a:xfrm>
+                        <a:prstGeom prst="straightConnector1">
+                          <a:avLst/>
+                        </a:prstGeom>
+                        <a:ln>
+                          <a:headEnd type="triangle"/>
+                          <a:tailEnd type="triangle"/>
+                        </a:ln>
+                      </wps:spPr>
+                      <wps:style>
+                        <a:lnRef idx="3">
+                          <a:schemeClr val="dk1"/>
+                        </a:lnRef>
+                        <a:fillRef idx="0">
+                          <a:schemeClr val="dk1"/>
+                        </a:fillRef>
+                        <a:effectRef idx="2">
+                          <a:schemeClr val="dk1"/>
+                        </a:effectRef>
+                        <a:fontRef idx="minor">
+                          <a:schemeClr val="tx1"/>
+                        </a:fontRef>
+                      </wps:style>
+                      <wps:bodyPr/>
+                    </wps:wsp>
+                  </a:graphicData>
+                </a:graphic>
+                <wp14:sizeRelH relativeFrom="margin">
+                  <wp14:pctWidth>0</wp14:pctWidth>
+                </wp14:sizeRelH>
+                <wp14:sizeRelV relativeFrom="margin">
+                  <wp14:pctHeight>0</wp14:pctHeight>
+                </wp14:sizeRelV>
+              </wp:anchor>
+            </w:drawing>
+          </mc:Choice>
+          <mc:Fallback>
+            <w:pict>
+              <v:shapetype w14:anchorId="6F844E60" id="_x0000_t32" coordsize="21600,21600" o:spt="32" o:oned="t" path="m,l21600,21600e" filled="f">
+                <v:path arrowok="t" fillok="f" o:connecttype="none"/>
+                <o:lock v:ext="edit" shapetype="t"/>
+              </v:shapetype>
+              <v:shape id="Straight Arrow Connector 26" o:spid="_x0000_s1026" type="#_x0000_t32" style="position:absolute;margin-left:211.5pt;margin-top:284.4pt;width:89.25pt;height:32.25pt;z-index:251681792;visibility:visible;mso-wrap-style:square;mso-width-percent:0;mso-height-percent:0;mso-wrap-distance-left:9pt;mso-wrap-distance-top:0;mso-wrap-distance-right:9pt;mso-wrap-distance-bottom:0;mso-position-horizontal:absolute;mso-position-horizontal-relative:text;mso-position-vertical:absolute;mso-position-vertical-relative:text;mso-width-percent:0;mso-height-percent:0;mso-width-relative:margin;mso-height-relative:margin" o:gfxdata="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" strokecolor="black [3200]" strokeweight="1.5pt">
+                <v:stroke startarrow="block" endarrow="block" joinstyle="miter"/>
+              </v:shape>
+            </w:pict>
+          </mc:Fallback>
+        </mc:AlternateContent>
+      </w:r>
+      <w:r>
+        <w:rPr>
+          <w:noProof/>
+        </w:rPr>
+        <mc:AlternateContent>
+          <mc:Choice Requires="wps">
+            <w:drawing>
+              <wp:anchor distT="0" distB="0" distL="114300" distR="114300" simplePos="0" relativeHeight="251671552" behindDoc="0" locked="0" layoutInCell="1" allowOverlap="1" wp14:anchorId="6348B42D" wp14:editId="77350001">
+                <wp:simplePos x="0" y="0"/>
+                <wp:positionH relativeFrom="column">
+                  <wp:posOffset>3810000</wp:posOffset>
+                </wp:positionH>
+                <wp:positionV relativeFrom="paragraph">
+                  <wp:posOffset>3878580</wp:posOffset>
+                </wp:positionV>
+                <wp:extent cx="1200150" cy="438150"/>
+                <wp:effectExtent l="0" t="0" r="19050" b="19050"/>
+                <wp:wrapNone/>
+                <wp:docPr id="12" name="Rectangle 12"/>
+                <wp:cNvGraphicFramePr/>
+                <a:graphic xmlns:a="http://schemas.openxmlformats.org/drawingml/2006/main">
+                  <a:graphicData uri="http://schemas.microsoft.com/office/word/2010/wordprocessingShape">
+                    <wps:wsp>
+                      <wps:cNvSpPr/>
+                      <wps:spPr>
+                        <a:xfrm>
+                          <a:off x="0" y="0"/>
+                          <a:ext cx="1200150" cy="438150"/>
+                        </a:xfrm>
+                        <a:prstGeom prst="rect">
+                          <a:avLst/>
+                        </a:prstGeom>
+                        <a:ln w="19050">
+                          <a:solidFill>
+                            <a:schemeClr val="tx1"/>
+                          </a:solidFill>
+                        </a:ln>
+                      </wps:spPr>
+                      <wps:style>
+                        <a:lnRef idx="2">
+                          <a:schemeClr val="dk1"/>
+                        </a:lnRef>
+                        <a:fillRef idx="1">
+                          <a:schemeClr val="lt1"/>
+                        </a:fillRef>
+                        <a:effectRef idx="0">
+                          <a:schemeClr val="dk1"/>
+                        </a:effectRef>
+                        <a:fontRef idx="minor">
+                          <a:schemeClr val="dk1"/>
+                        </a:fontRef>
+                      </wps:style>
+                      <wps:txbx>
+                        <w:txbxContent>
+                          <w:p>
+                            <w:pPr>
+                              <w:jc w:val="center"/>
+                              <w:rPr>
+                                <w:b/>
+                                <w:color w:val="00B050"/>
+                                <w:sz w:val="28"/>
+                                <w:szCs w:val="28"/>
+                              </w:rPr>
+                            </w:pPr>
+                            <w:r>
+                              <w:rPr>
+                                <w:b/>
+                                <w:color w:val="00B050"/>
+                                <w:sz w:val="28"/>
+                                <w:szCs w:val="28"/>
+                              </w:rPr>
+                              <w:t>EDIT IMAGE</w:t>
+                            </w:r>
+                          </w:p>
+                        </w:txbxContent>
+                      </wps:txbx>
+                      <wps:bodyPr rot="0" spcFirstLastPara="0" vertOverflow="overflow" horzOverflow="overflow" vert="horz" wrap="square" lIns="91440" tIns="45720" rIns="91440" bIns="45720" numCol="1" spcCol="0" rtlCol="0" fromWordArt="0" anchor="ctr" anchorCtr="0" forceAA="0" compatLnSpc="1">
+                        <a:prstTxWarp prst="textNoShape">
+                          <a:avLst/>
+                        </a:prstTxWarp>
+                        <a:noAutofit/>
+                      </wps:bodyPr>
+                    </wps:wsp>
+                  </a:graphicData>
+                </a:graphic>
+                <wp14:sizeRelH relativeFrom="margin">
+                  <wp14:pctWidth>0</wp14:pctWidth>
+                </wp14:sizeRelH>
+                <wp14:sizeRelV relativeFrom="margin">
+                  <wp14:pctHeight>0</wp14:pctHeight>
+                </wp14:sizeRelV>
+              </wp:anchor>
+            </w:drawing>
+          </mc:Choice>
+          <mc:Fallback>
+            <w:pict>
+              <v:rect w14:anchorId="6348B42D" id="Rectangle 12" o:spid="_x0000_s1028" style="position:absolute;margin-left:300pt;margin-top:305.4pt;width:94.5pt;height:34.5pt;z-index:251671552;visibility:visible;mso-wrap-style:square;mso-width-percent:0;mso-height-percent:0;mso-wrap-distance-left:9pt;mso-wrap-distance-top:0;mso-wrap-distance-right:9pt;mso-wrap-distance-bottom:0;mso-position-horizontal:absolute;mso-position-horizontal-relative:text;mso-position-vertical:absolute;mso-position-vertical-relative:text;mso-width-percent:0;mso-height-percent:0;mso-width-relative:margin;mso-height-relative:margin;v-text-anchor:middle" o:gfxdata="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" fillcolor="white [3201]" strokecolor="black [3213]" strokeweight="1.5pt">
+                <v:textbox>
+                  <w:txbxContent>
+                    <w:p>
+                      <w:pPr>
+                        <w:jc w:val="center"/>
+                        <w:rPr>
+                          <w:b/>
+                          <w:color w:val="00B050"/>
+                          <w:sz w:val="28"/>
+                          <w:szCs w:val="28"/>
+                        </w:rPr>
+                      </w:pPr>
+                      <w:r>
+                        <w:rPr>
+                          <w:b/>
+                          <w:color w:val="00B050"/>
+                          <w:sz w:val="28"/>
+                          <w:szCs w:val="28"/>
+                        </w:rPr>
+                        <w:t>EDIT IMAGE</w:t>
+                      </w:r>
+                    </w:p>
+                  </w:txbxContent>
+                </v:textbox>
+              </v:rect>
+            </w:pict>
+          </mc:Fallback>
+        </mc:AlternateContent>
+      </w:r>
+      <w:r>
+        <w:rPr>
+          <w:noProof/>
+        </w:rPr>
+        <mc:AlternateContent>
+          <mc:Choice Requires="wps">
+            <w:drawing>
+              <wp:anchor distT="0" distB="0" distL="114300" distR="114300" simplePos="0" relativeHeight="251682816" behindDoc="0" locked="0" layoutInCell="1" allowOverlap="1" wp14:anchorId="474E2883" wp14:editId="1C751710">
+                <wp:simplePos x="0" y="0"/>
+                <wp:positionH relativeFrom="column">
+                  <wp:posOffset>5000625</wp:posOffset>
+                </wp:positionH>
+                <wp:positionV relativeFrom="paragraph">
+                  <wp:posOffset>3535680</wp:posOffset>
+                </wp:positionV>
+                <wp:extent cx="1057275" cy="495300"/>
+                <wp:effectExtent l="38100" t="38100" r="47625" b="57150"/>
+                <wp:wrapNone/>
+                <wp:docPr id="27" name="Straight Arrow Connector 27"/>
+                <wp:cNvGraphicFramePr/>
+                <a:graphic xmlns:a="http://schemas.openxmlformats.org/drawingml/2006/main">
+                  <a:graphicData uri="http://schemas.microsoft.com/office/word/2010/wordprocessingShape">
+                    <wps:wsp>
+                      <wps:cNvCnPr/>
+                      <wps:spPr>
+                        <a:xfrm flipV="1">
+                          <a:off x="0" y="0"/>
+                          <a:ext cx="1057275" cy="495300"/>
+                        </a:xfrm>
+                        <a:prstGeom prst="straightConnector1">
+                          <a:avLst/>
+                        </a:prstGeom>
+                        <a:ln>
+                          <a:headEnd type="triangle"/>
+                          <a:tailEnd type="triangle"/>
+                        </a:ln>
+                      </wps:spPr>
+                      <wps:style>
+                        <a:lnRef idx="3">
+                          <a:schemeClr val="dk1"/>
+                        </a:lnRef>
+                        <a:fillRef idx="0">
+                          <a:schemeClr val="dk1"/>
+                        </a:fillRef>
+                        <a:effectRef idx="2">
+                          <a:schemeClr val="dk1"/>
+                        </a:effectRef>
+                        <a:fontRef idx="minor">
+                          <a:schemeClr val="tx1"/>
+                        </a:fontRef>
+                      </wps:style>
+                      <wps:bodyPr/>
+                    </wps:wsp>
+                  </a:graphicData>
+                </a:graphic>
+                <wp14:sizeRelH relativeFrom="margin">
+                  <wp14:pctWidth>0</wp14:pctWidth>
+                </wp14:sizeRelH>
+                <wp14:sizeRelV relativeFrom="margin">
+                  <wp14:pctHeight>0</wp14:pctHeight>
+                </wp14:sizeRelV>
+              </wp:anchor>
+            </w:drawing>
+          </mc:Choice>
+          <mc:Fallback>
+            <w:pict>
+              <v:shape w14:anchorId="26A9B49B" id="Straight Arrow Connector 27" o:spid="_x0000_s1026" type="#_x0000_t32" style="position:absolute;margin-left:393.75pt;margin-top:278.4pt;width:83.25pt;height:39pt;flip:y;z-index:251682816;visibility:visible;mso-wrap-style:square;mso-width-percent:0;mso-height-percent:0;mso-wrap-distance-left:9pt;mso-wrap-distance-top:0;mso-wrap-distance-right:9pt;mso-wrap-distance-bottom:0;mso-position-horizontal:absolute;mso-position-horizontal-relative:text;mso-position-vertical:absolute;mso-position-vertical-relative:text;mso-width-percent:0;mso-height-percent:0;mso-width-relative:margin;mso-height-relative:margin" o:gfxdata="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" strokecolor="black [3200]" strokeweight="1.5pt">
+                <v:stroke startarrow="block" endarrow="block" joinstyle="miter"/>
+              </v:shape>
+            </w:pict>
+          </mc:Fallback>
+        </mc:AlternateContent>
+      </w:r>
+      <w:r>
+        <w:rPr>
+          <w:noProof/>
+        </w:rPr>
+        <mc:AlternateContent>
+          <mc:Choice Requires="wps">
+            <w:drawing>
+              <wp:anchor distT="0" distB="0" distL="114300" distR="114300" simplePos="0" relativeHeight="251684864" behindDoc="0" locked="0" layoutInCell="1" allowOverlap="1" wp14:anchorId="0190390B" wp14:editId="14E90A48">
+                <wp:simplePos x="0" y="0"/>
+                <wp:positionH relativeFrom="column">
+                  <wp:posOffset>5000625</wp:posOffset>
+                </wp:positionH>
+                <wp:positionV relativeFrom="paragraph">
+                  <wp:posOffset>1897381</wp:posOffset>
+                </wp:positionV>
+                <wp:extent cx="1047750" cy="1543050"/>
+                <wp:effectExtent l="38100" t="38100" r="57150" b="57150"/>
+                <wp:wrapNone/>
+                <wp:docPr id="29" name="Straight Arrow Connector 29"/>
+                <wp:cNvGraphicFramePr/>
+                <a:graphic xmlns:a="http://schemas.openxmlformats.org/drawingml/2006/main">
+                  <a:graphicData uri="http://schemas.microsoft.com/office/word/2010/wordprocessingShape">
+                    <wps:wsp>
+                      <wps:cNvCnPr/>
+                      <wps:spPr>
+                        <a:xfrm>
+                          <a:off x="0" y="0"/>
+                          <a:ext cx="1047750" cy="1543050"/>
+                        </a:xfrm>
+                        <a:prstGeom prst="straightConnector1">
+                          <a:avLst/>
+                        </a:prstGeom>
+                        <a:ln>
+                          <a:headEnd type="triangle"/>
+                          <a:tailEnd type="triangle"/>
+                        </a:ln>
+                      </wps:spPr>
+                      <wps:style>
+                        <a:lnRef idx="3">
+                          <a:schemeClr val="dk1"/>
+                        </a:lnRef>
+                        <a:fillRef idx="0">
+                          <a:schemeClr val="dk1"/>
+                        </a:fillRef>
+                        <a:effectRef idx="2">
+                          <a:schemeClr val="dk1"/>
+                        </a:effectRef>
+                        <a:fontRef idx="minor">
+                          <a:schemeClr val="tx1"/>
+                        </a:fontRef>
+                      </wps:style>
+                      <wps:bodyPr/>
+                    </wps:wsp>
+                  </a:graphicData>
+                </a:graphic>
+                <wp14:sizeRelH relativeFrom="margin">
+                  <wp14:pctWidth>0</wp14:pctWidth>
+                </wp14:sizeRelH>
+                <wp14:sizeRelV relativeFrom="margin">
+                  <wp14:pctHeight>0</wp14:pctHeight>
+                </wp14:sizeRelV>
+              </wp:anchor>
+            </w:drawing>
+          </mc:Choice>
+          <mc:Fallback>
+            <w:pict>
+              <v:shape w14:anchorId="6C986585" id="Straight Arrow Connector 29" o:spid="_x0000_s1026" type="#_x0000_t32" style="position:absolute;margin-left:393.75pt;margin-top:149.4pt;width:82.5pt;height:121.5pt;z-index:251684864;visibility:visible;mso-wrap-style:square;mso-width-percent:0;mso-height-percent:0;mso-wrap-distance-left:9pt;mso-wrap-distance-top:0;mso-wrap-distance-right:9pt;mso-wrap-distance-bottom:0;mso-position-horizontal:absolute;mso-position-horizontal-relative:text;mso-position-vertical:absolute;mso-position-vertical-relative:text;mso-width-percent:0;mso-height-percent:0;mso-width-relative:margin;mso-height-relative:margin" o:gfxdata="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" strokecolor="black [3200]" strokeweight="1.5pt">
+                <v:stroke startarrow="block" endarrow="block" joinstyle="miter"/>
+              </v:shape>
+            </w:pict>
+          </mc:Fallback>
+        </mc:AlternateContent>
+      </w:r>
+      <w:r>
+        <w:rPr>
+          <w:noProof/>
+        </w:rPr>
+        <mc:AlternateContent>
+          <mc:Choice Requires="wps">
+            <w:drawing>
+              <wp:anchor distT="0" distB="0" distL="114300" distR="114300" simplePos="0" relativeHeight="251683840" behindDoc="0" locked="0" layoutInCell="1" allowOverlap="1" wp14:anchorId="4B3C1C5F" wp14:editId="5C193A25">
+                <wp:simplePos x="0" y="0"/>
+                <wp:positionH relativeFrom="column">
+                  <wp:posOffset>5000626</wp:posOffset>
+                </wp:positionH>
+                <wp:positionV relativeFrom="paragraph">
+                  <wp:posOffset>1316355</wp:posOffset>
+                </wp:positionV>
+                <wp:extent cx="1085850" cy="476250"/>
+                <wp:effectExtent l="38100" t="38100" r="57150" b="57150"/>
+                <wp:wrapNone/>
+                <wp:docPr id="28" name="Straight Arrow Connector 28"/>
+                <wp:cNvGraphicFramePr/>
+                <a:graphic xmlns:a="http://schemas.openxmlformats.org/drawingml/2006/main">
+                  <a:graphicData uri="http://schemas.microsoft.com/office/word/2010/wordprocessingShape">
+                    <wps:wsp>
+                      <wps:cNvCnPr/>
+                      <wps:spPr>
+                        <a:xfrm flipV="1">
+                          <a:off x="0" y="0"/>
+                          <a:ext cx="1085850" cy="476250"/>
+                        </a:xfrm>
+                        <a:prstGeom prst="straightConnector1">
+                          <a:avLst/>
+                        </a:prstGeom>
+                        <a:ln>
+                          <a:headEnd type="triangle"/>
+                          <a:tailEnd type="triangle"/>
+                        </a:ln>
+                      </wps:spPr>
+                      <wps:style>
+                        <a:lnRef idx="3">
+                          <a:schemeClr val="dk1"/>
+                        </a:lnRef>
+                        <a:fillRef idx="0">
+                          <a:schemeClr val="dk1"/>
+                        </a:fillRef>
+                        <a:effectRef idx="2">
+                          <a:schemeClr val="dk1"/>
+                        </a:effectRef>
+                        <a:fontRef idx="minor">
+                          <a:schemeClr val="tx1"/>
+                        </a:fontRef>
+                      </wps:style>
+                      <wps:bodyPr/>
+                    </wps:wsp>
+                  </a:graphicData>
+                </a:graphic>
+                <wp14:sizeRelH relativeFrom="margin">
+                  <wp14:pctWidth>0</wp14:pctWidth>
+                </wp14:sizeRelH>
+                <wp14:sizeRelV relativeFrom="margin">
+                  <wp14:pctHeight>0</wp14:pctHeight>
+                </wp14:sizeRelV>
+              </wp:anchor>
+            </w:drawing>
+          </mc:Choice>
+          <mc:Fallback>
+            <w:pict>
+              <v:shape w14:anchorId="1479F10B" id="Straight Arrow Connector 28" o:spid="_x0000_s1026" type="#_x0000_t32" style="position:absolute;margin-left:393.75pt;margin-top:103.65pt;width:85.5pt;height:37.5pt;flip:y;z-index:251683840;visibility:visible;mso-wrap-style:square;mso-width-percent:0;mso-height-percent:0;mso-wrap-distance-left:9pt;mso-wrap-distance-top:0;mso-wrap-distance-right:9pt;mso-wrap-distance-bottom:0;mso-position-horizontal:absolute;mso-position-horizontal-relative:text;mso-position-vertical:absolute;mso-position-vertical-relative:text;mso-width-percent:0;mso-height-percent:0;mso-width-relative:margin;mso-height-relative:margin" o:gfxdata="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" strokecolor="black [3200]" strokeweight="1.5pt">
+                <v:stroke startarrow="block" endarrow="block" joinstyle="miter"/>
+              </v:shape>
+            </w:pict>
+          </mc:Fallback>
+        </mc:AlternateContent>
+      </w:r>
+      <w:r>
+        <w:rPr>
+          <w:noProof/>
+        </w:rPr>
+        <mc:AlternateContent>
+          <mc:Choice Requires="wps">
+            <w:drawing>
+              <wp:anchor distT="0" distB="0" distL="114300" distR="114300" simplePos="0" relativeHeight="251680768" behindDoc="0" locked="0" layoutInCell="1" allowOverlap="1" wp14:anchorId="4ED8867E" wp14:editId="63AC5C93">
+                <wp:simplePos x="0" y="0"/>
+                <wp:positionH relativeFrom="column">
+                  <wp:posOffset>2695574</wp:posOffset>
+                </wp:positionH>
+                <wp:positionV relativeFrom="paragraph">
+                  <wp:posOffset>2030730</wp:posOffset>
+                </wp:positionV>
+                <wp:extent cx="1009650" cy="1495425"/>
+                <wp:effectExtent l="38100" t="38100" r="57150" b="47625"/>
+                <wp:wrapNone/>
+                <wp:docPr id="23" name="Straight Arrow Connector 23"/>
+                <wp:cNvGraphicFramePr/>
+                <a:graphic xmlns:a="http://schemas.openxmlformats.org/drawingml/2006/main">
+                  <a:graphicData uri="http://schemas.microsoft.com/office/word/2010/wordprocessingShape">
+                    <wps:wsp>
+                      <wps:cNvCnPr/>
+                      <wps:spPr>
+                        <a:xfrm flipH="1">
+                          <a:off x="0" y="0"/>
+                          <a:ext cx="1009650" cy="1495425"/>
+                        </a:xfrm>
+                        <a:prstGeom prst="straightConnector1">
+                          <a:avLst/>
+                        </a:prstGeom>
+                        <a:ln w="19050">
+                          <a:solidFill>
+                            <a:schemeClr val="tx1"/>
+                          </a:solidFill>
+                          <a:headEnd type="triangle"/>
+                          <a:tailEnd type="triangle"/>
+                        </a:ln>
+                      </wps:spPr>
+                      <wps:style>
+                        <a:lnRef idx="1">
+                          <a:schemeClr val="dk1"/>
+                        </a:lnRef>
+                        <a:fillRef idx="0">
+                          <a:schemeClr val="dk1"/>
+                        </a:fillRef>
+                        <a:effectRef idx="0">
+                          <a:schemeClr val="dk1"/>
+                        </a:effectRef>
+                        <a:fontRef idx="minor">
+                          <a:schemeClr val="tx1"/>
+                        </a:fontRef>
+                      </wps:style>
+                      <wps:bodyPr/>
+                    </wps:wsp>
+                  </a:graphicData>
+                </a:graphic>
+                <wp14:sizeRelH relativeFrom="margin">
+                  <wp14:pctWidth>0</wp14:pctWidth>
+                </wp14:sizeRelH>
+                <wp14:sizeRelV relativeFrom="margin">
+                  <wp14:pctHeight>0</wp14:pctHeight>
+                </wp14:sizeRelV>
+              </wp:anchor>
+            </w:drawing>
+          </mc:Choice>
+          <mc:Fallback>
+            <w:pict>
+              <v:shape w14:anchorId="154A18B2" id="Straight Arrow Connector 23" o:spid="_x0000_s1026" type="#_x0000_t32" style="position:absolute;margin-left:212.25pt;margin-top:159.9pt;width:79.5pt;height:117.75pt;flip:x;z-index:251680768;visibility:visible;mso-wrap-style:square;mso-width-percent:0;mso-height-percent:0;mso-wrap-distance-left:9pt;mso-wrap-distance-top:0;mso-wrap-distance-right:9pt;mso-wrap-distance-bottom:0;mso-position-horizontal:absolute;mso-position-horizontal-relative:text;mso-position-vertical:absolute;mso-position-vertical-relative:text;mso-width-percent:0;mso-height-percent:0;mso-width-relative:margin;mso-height-relative:margin" o:gfxdata="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" strokecolor="black [3213]" strokeweight="1.5pt">
+                <v:stroke startarrow="block" endarrow="block" joinstyle="miter"/>
+              </v:shape>
+            </w:pict>
+          </mc:Fallback>
+        </mc:AlternateContent>
+      </w:r>
+      <w:r>
+        <w:rPr>
+          <w:noProof/>
+        </w:rPr>
+        <mc:AlternateContent>
+          <mc:Choice Requires="wps">
+            <w:drawing>
+              <wp:anchor distT="0" distB="0" distL="114300" distR="114300" simplePos="0" relativeHeight="251679744" behindDoc="0" locked="0" layoutInCell="1" allowOverlap="1" wp14:anchorId="66685435" wp14:editId="4B73692B">
+                <wp:simplePos x="0" y="0"/>
+                <wp:positionH relativeFrom="column">
+                  <wp:posOffset>2819399</wp:posOffset>
+                </wp:positionH>
+                <wp:positionV relativeFrom="paragraph">
+                  <wp:posOffset>1487804</wp:posOffset>
+                </wp:positionV>
+                <wp:extent cx="885825" cy="371475"/>
+                <wp:effectExtent l="38100" t="38100" r="47625" b="66675"/>
+                <wp:wrapNone/>
+                <wp:docPr id="22" name="Straight Arrow Connector 22"/>
+                <wp:cNvGraphicFramePr/>
+                <a:graphic xmlns:a="http://schemas.openxmlformats.org/drawingml/2006/main">
+                  <a:graphicData uri="http://schemas.microsoft.com/office/word/2010/wordprocessingShape">
+                    <wps:wsp>
+                      <wps:cNvCnPr/>
+                      <wps:spPr>
+                        <a:xfrm flipH="1" flipV="1">
+                          <a:off x="0" y="0"/>
+                          <a:ext cx="885825" cy="371475"/>
+                        </a:xfrm>
+                        <a:prstGeom prst="straightConnector1">
+                          <a:avLst/>
+                        </a:prstGeom>
+                        <a:ln w="19050">
+                          <a:solidFill>
+                            <a:schemeClr val="tx1"/>
+                          </a:solidFill>
+                          <a:headEnd type="triangle"/>
+                          <a:tailEnd type="triangle"/>
+                        </a:ln>
+                      </wps:spPr>
+                      <wps:style>
+                        <a:lnRef idx="1">
+                          <a:schemeClr val="dk1"/>
+                        </a:lnRef>
+                        <a:fillRef idx="0">
+                          <a:schemeClr val="dk1"/>
+                        </a:fillRef>
+                        <a:effectRef idx="0">
+                          <a:schemeClr val="dk1"/>
+                        </a:effectRef>
+                        <a:fontRef idx="minor">
+                          <a:schemeClr val="tx1"/>
+                        </a:fontRef>
+                      </wps:style>
+                      <wps:bodyPr/>
+                    </wps:wsp>
+                  </a:graphicData>
+                </a:graphic>
+                <wp14:sizeRelH relativeFrom="margin">
+                  <wp14:pctWidth>0</wp14:pctWidth>
+                </wp14:sizeRelH>
+                <wp14:sizeRelV relativeFrom="margin">
+                  <wp14:pctHeight>0</wp14:pctHeight>
+                </wp14:sizeRelV>
+              </wp:anchor>
+            </w:drawing>
+          </mc:Choice>
+          <mc:Fallback>
+            <w:pict>
+              <v:shape w14:anchorId="4CD8D421" id="Straight Arrow Connector 22" o:spid="_x0000_s1026" type="#_x0000_t32" style="position:absolute;margin-left:222pt;margin-top:117.15pt;width:69.75pt;height:29.25pt;flip:x y;z-index:251679744;visibility:visible;mso-wrap-style:square;mso-width-percent:0;mso-height-percent:0;mso-wrap-distance-left:9pt;mso-wrap-distance-top:0;mso-wrap-distance-right:9pt;mso-wrap-distance-bottom:0;mso-position-horizontal:absolute;mso-position-horizontal-relative:text;mso-position-vertical:absolute;mso-position-vertical-relative:text;mso-width-percent:0;mso-height-percent:0;mso-width-relative:margin;mso-height-relative:margin" o:gfxdata="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" strokecolor="black [3213]" strokeweight="1.5pt">
+                <v:stroke startarrow="block" endarrow="block" joinstyle="miter"/>
+              </v:shape>
+            </w:pict>
+          </mc:Fallback>
+        </mc:AlternateContent>
+      </w:r>
+      <w:r>
+        <w:rPr>
+          <w:noProof/>
+        </w:rPr>
+        <mc:AlternateContent>
+          <mc:Choice Requires="wps">
+            <w:drawing>
+              <wp:anchor distT="0" distB="0" distL="114300" distR="114300" simplePos="0" relativeHeight="251661312" behindDoc="0" locked="0" layoutInCell="1" allowOverlap="1" wp14:anchorId="25967063" wp14:editId="176250AC">
                 <wp:simplePos x="0" y="0"/>
                 <wp:positionH relativeFrom="margin">
                   <wp:posOffset>3714750</wp:posOffset>
                 </wp:positionH>
                 <wp:positionV relativeFrom="paragraph">
-                  <wp:posOffset>2287905</wp:posOffset>
+                  <wp:posOffset>1621155</wp:posOffset>
                 </wp:positionV>
                 <wp:extent cx="1295400" cy="523875"/>
                 <wp:effectExtent l="0" t="0" r="19050" b="28575"/>
@@ -790,6 +1322,11 @@
                         <a:prstGeom prst="rect">
                           <a:avLst/>
                         </a:prstGeom>
+                        <a:ln w="19050">
+                          <a:solidFill>
+                            <a:schemeClr val="tx1"/>
+                          </a:solidFill>
+                        </a:ln>
                       </wps:spPr>
                       <wps:style>
                         <a:lnRef idx="2">
@@ -812,17 +1349,26 @@
                               <w:jc w:val="center"/>
                               <w:rPr>
                                 <w:b/>
+                                <w:color w:val="00B050"/>
+                                <w:sz w:val="28"/>
+                                <w:szCs w:val="28"/>
                               </w:rPr>
                             </w:pPr>
                             <w:r>
                               <w:rPr>
                                 <w:b/>
+                                <w:color w:val="00B050"/>
+                                <w:sz w:val="28"/>
+                                <w:szCs w:val="28"/>
                               </w:rPr>
                               <w:t>HOME</w:t>
                             </w:r>
                             <w:r>
                               <w:rPr>
                                 <w:b/>
+                                <w:color w:val="00B050"/>
+                                <w:sz w:val="28"/>
+                                <w:szCs w:val="28"/>
                               </w:rPr>
                               <w:t xml:space="preserve">  </w:t>
                             </w:r>
@@ -849,7 +1395,7 @@
           </mc:Choice>
           <mc:Fallback>
             <w:pict>
-              <v:rect w14:anchorId="6E4D6548" id="Rectangle 3" o:spid="_x0000_s1028" style="position:absolute;margin-left:292.5pt;margin-top:180.15pt;width:102pt;height:41.25pt;z-index:251661312;visibility:visible;mso-wrap-style:square;mso-width-percent:0;mso-height-percent:0;mso-wrap-distance-left:9pt;mso-wrap-distance-top:0;mso-wrap-distance-right:9pt;mso-wrap-distance-bottom:0;mso-position-horizontal:absolute;mso-position-horizontal-relative:margin;mso-position-vertical:absolute;mso-position-vertical-relative:text;mso-width-percent:0;mso-height-percent:0;mso-width-relative:margin;mso-height-relative:margin;v-text-anchor:middle" o:gfxdata="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" fillcolor="white [3201]" strokecolor="black [3200]" strokeweight="1pt">
+              <v:rect w14:anchorId="25967063" id="Rectangle 3" o:spid="_x0000_s1029" style="position:absolute;margin-left:292.5pt;margin-top:127.65pt;width:102pt;height:41.25pt;z-index:251661312;visibility:visible;mso-wrap-style:square;mso-width-percent:0;mso-height-percent:0;mso-wrap-distance-left:9pt;mso-wrap-distance-top:0;mso-wrap-distance-right:9pt;mso-wrap-distance-bottom:0;mso-position-horizontal:absolute;mso-position-horizontal-relative:margin;mso-position-vertical:absolute;mso-position-vertical-relative:text;mso-width-percent:0;mso-height-percent:0;mso-width-relative:margin;mso-height-relative:margin;v-text-anchor:middle" o:gfxdata="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" fillcolor="white [3201]" strokecolor="black [3213]" strokeweight="1.5pt">
                 <v:textbox>
                   <w:txbxContent>
                     <w:p>
@@ -857,17 +1403,26 @@
                         <w:jc w:val="center"/>
                         <w:rPr>
                           <w:b/>
+                          <w:color w:val="00B050"/>
+                          <w:sz w:val="28"/>
+                          <w:szCs w:val="28"/>
                         </w:rPr>
                       </w:pPr>
                       <w:r>
                         <w:rPr>
                           <w:b/>
+                          <w:color w:val="00B050"/>
+                          <w:sz w:val="28"/>
+                          <w:szCs w:val="28"/>
                         </w:rPr>
                         <w:t>HOME</w:t>
                       </w:r>
                       <w:r>
                         <w:rPr>
                           <w:b/>
+                          <w:color w:val="00B050"/>
+                          <w:sz w:val="28"/>
+                          <w:szCs w:val="28"/>
                         </w:rPr>
                         <w:t xml:space="preserve">  </w:t>
                       </w:r>
@@ -887,141 +1442,35 @@
         <mc:AlternateContent>
           <mc:Choice Requires="wps">
             <w:drawing>
-              <wp:anchor distT="0" distB="0" distL="114300" distR="114300" simplePos="0" relativeHeight="251671552" behindDoc="0" locked="0" layoutInCell="1" allowOverlap="1" wp14:anchorId="3D7FB707" wp14:editId="679D5E02">
+              <wp:anchor distT="0" distB="0" distL="114300" distR="114300" simplePos="0" relativeHeight="251687936" behindDoc="0" locked="0" layoutInCell="1" allowOverlap="1" wp14:anchorId="31BD8DA2" wp14:editId="4FEF4DB4">
                 <wp:simplePos x="0" y="0"/>
                 <wp:positionH relativeFrom="column">
-                  <wp:posOffset>3705225</wp:posOffset>
+                  <wp:posOffset>4305300</wp:posOffset>
                 </wp:positionH>
                 <wp:positionV relativeFrom="paragraph">
-                  <wp:posOffset>4126230</wp:posOffset>
+                  <wp:posOffset>306705</wp:posOffset>
                 </wp:positionV>
-                <wp:extent cx="1304925" cy="476250"/>
-                <wp:effectExtent l="0" t="0" r="28575" b="19050"/>
+                <wp:extent cx="0" cy="1314450"/>
+                <wp:effectExtent l="76200" t="38100" r="57150" b="57150"/>
                 <wp:wrapNone/>
-                <wp:docPr id="12" name="Rectangle 12"/>
-                <wp:cNvGraphicFramePr/>
-                <a:graphic xmlns:a="http://schemas.openxmlformats.org/drawingml/2006/main">
-                  <a:graphicData uri="http://schemas.microsoft.com/office/word/2010/wordprocessingShape">
-                    <wps:wsp>
-                      <wps:cNvSpPr/>
-                      <wps:spPr>
-                        <a:xfrm>
-                          <a:off x="0" y="0"/>
-                          <a:ext cx="1304925" cy="476250"/>
-                        </a:xfrm>
-                        <a:prstGeom prst="rect">
-                          <a:avLst/>
-                        </a:prstGeom>
-                      </wps:spPr>
-                      <wps:style>
-                        <a:lnRef idx="2">
-                          <a:schemeClr val="dk1"/>
-                        </a:lnRef>
-                        <a:fillRef idx="1">
-                          <a:schemeClr val="lt1"/>
-                        </a:fillRef>
-                        <a:effectRef idx="0">
-                          <a:schemeClr val="dk1"/>
-                        </a:effectRef>
-                        <a:fontRef idx="minor">
-                          <a:schemeClr val="dk1"/>
-                        </a:fontRef>
-                      </wps:style>
-                      <wps:txbx>
-                        <w:txbxContent>
-                          <w:p>
-                            <w:pPr>
-                              <w:jc w:val="center"/>
-                              <w:rPr>
-                                <w:b/>
-                              </w:rPr>
-                            </w:pPr>
-                            <w:r>
-                              <w:rPr>
-                                <w:b/>
-                              </w:rPr>
-                              <w:t>EDIT IMAGE</w:t>
-                            </w:r>
-                          </w:p>
-                        </w:txbxContent>
-                      </wps:txbx>
-                      <wps:bodyPr rot="0" spcFirstLastPara="0" vertOverflow="overflow" horzOverflow="overflow" vert="horz" wrap="square" lIns="91440" tIns="45720" rIns="91440" bIns="45720" numCol="1" spcCol="0" rtlCol="0" fromWordArt="0" anchor="ctr" anchorCtr="0" forceAA="0" compatLnSpc="1">
-                        <a:prstTxWarp prst="textNoShape">
-                          <a:avLst/>
-                        </a:prstTxWarp>
-                        <a:noAutofit/>
-                      </wps:bodyPr>
-                    </wps:wsp>
-                  </a:graphicData>
-                </a:graphic>
-                <wp14:sizeRelH relativeFrom="margin">
-                  <wp14:pctWidth>0</wp14:pctWidth>
-                </wp14:sizeRelH>
-                <wp14:sizeRelV relativeFrom="margin">
-                  <wp14:pctHeight>0</wp14:pctHeight>
-                </wp14:sizeRelV>
-              </wp:anchor>
-            </w:drawing>
-          </mc:Choice>
-          <mc:Fallback>
-            <w:pict>
-              <v:rect w14:anchorId="3D7FB707" id="Rectangle 12" o:spid="_x0000_s1029" style="position:absolute;margin-left:291.75pt;margin-top:324.9pt;width:102.75pt;height:37.5pt;z-index:251671552;visibility:visible;mso-wrap-style:square;mso-width-percent:0;mso-height-percent:0;mso-wrap-distance-left:9pt;mso-wrap-distance-top:0;mso-wrap-distance-right:9pt;mso-wrap-distance-bottom:0;mso-position-horizontal:absolute;mso-position-horizontal-relative:text;mso-position-vertical:absolute;mso-position-vertical-relative:text;mso-width-percent:0;mso-height-percent:0;mso-width-relative:margin;mso-height-relative:margin;v-text-anchor:middle" o:gfxdata="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" fillcolor="white [3201]" strokecolor="black [3200]" strokeweight="1pt">
-                <v:textbox>
-                  <w:txbxContent>
-                    <w:p>
-                      <w:pPr>
-                        <w:jc w:val="center"/>
-                        <w:rPr>
-                          <w:b/>
-                        </w:rPr>
-                      </w:pPr>
-                      <w:r>
-                        <w:rPr>
-                          <w:b/>
-                        </w:rPr>
-                        <w:t>EDIT IMAGE</w:t>
-                      </w:r>
-                    </w:p>
-                  </w:txbxContent>
-                </v:textbox>
-              </v:rect>
-            </w:pict>
-          </mc:Fallback>
-        </mc:AlternateContent>
-      </w:r>
-      <w:r>
-        <w:rPr>
-          <w:noProof/>
-        </w:rPr>
-        <mc:AlternateContent>
-          <mc:Choice Requires="wps">
-            <w:drawing>
-              <wp:anchor distT="0" distB="0" distL="114300" distR="114300" simplePos="0" relativeHeight="251683840" behindDoc="0" locked="0" layoutInCell="1" allowOverlap="1" wp14:anchorId="1B2C6418" wp14:editId="1108BFBE">
-                <wp:simplePos x="0" y="0"/>
-                <wp:positionH relativeFrom="column">
-                  <wp:posOffset>5000625</wp:posOffset>
-                </wp:positionH>
-                <wp:positionV relativeFrom="paragraph">
-                  <wp:posOffset>1316354</wp:posOffset>
-                </wp:positionV>
-                <wp:extent cx="1085850" cy="1181100"/>
-                <wp:effectExtent l="38100" t="38100" r="57150" b="57150"/>
-                <wp:wrapNone/>
-                <wp:docPr id="28" name="Straight Arrow Connector 28"/>
+                <wp:docPr id="4" name="Straight Arrow Connector 4"/>
                 <wp:cNvGraphicFramePr/>
                 <a:graphic xmlns:a="http://schemas.openxmlformats.org/drawingml/2006/main">
                   <a:graphicData uri="http://schemas.microsoft.com/office/word/2010/wordprocessingShape">
                     <wps:wsp>
                       <wps:cNvCnPr/>
                       <wps:spPr>
-                        <a:xfrm flipV="1">
+                        <a:xfrm>
                           <a:off x="0" y="0"/>
-                          <a:ext cx="1085850" cy="1181100"/>
+                          <a:ext cx="0" cy="1314450"/>
                         </a:xfrm>
                         <a:prstGeom prst="straightConnector1">
                           <a:avLst/>
                         </a:prstGeom>
-                        <a:ln>
+                        <a:ln w="19050">
+                          <a:solidFill>
+                            <a:schemeClr val="tx1"/>
+                          </a:solidFill>
                           <a:headEnd type="triangle"/>
                           <a:tailEnd type="triangle"/>
                         </a:ln>
@@ -1044,22 +1493,12 @@
                     </wps:wsp>
                   </a:graphicData>
                 </a:graphic>
-                <wp14:sizeRelH relativeFrom="margin">
-                  <wp14:pctWidth>0</wp14:pctWidth>
-                </wp14:sizeRelH>
-                <wp14:sizeRelV relativeFrom="margin">
-                  <wp14:pctHeight>0</wp14:pctHeight>
-                </wp14:sizeRelV>
               </wp:anchor>
             </w:drawing>
           </mc:Choice>
           <mc:Fallback>
             <w:pict>
-              <v:shapetype w14:anchorId="6B89BC6A" id="_x0000_t32" coordsize="21600,21600" o:spt="32" o:oned="t" path="m,l21600,21600e" filled="f">
-                <v:path arrowok="t" fillok="f" o:connecttype="none"/>
-                <o:lock v:ext="edit" shapetype="t"/>
-              </v:shapetype>
-              <v:shape id="Straight Arrow Connector 28" o:spid="_x0000_s1026" type="#_x0000_t32" style="position:absolute;margin-left:393.75pt;margin-top:103.65pt;width:85.5pt;height:93pt;flip:y;z-index:251683840;visibility:visible;mso-wrap-style:square;mso-width-percent:0;mso-height-percent:0;mso-wrap-distance-left:9pt;mso-wrap-distance-top:0;mso-wrap-distance-right:9pt;mso-wrap-distance-bottom:0;mso-position-horizontal:absolute;mso-position-horizontal-relative:text;mso-position-vertical:absolute;mso-position-vertical-relative:text;mso-width-percent:0;mso-height-percent:0;mso-width-relative:margin;mso-height-relative:margin" o:gfxdata="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" strokecolor="black [3200]" strokeweight=".5pt">
+              <v:shape w14:anchorId="3E7BAF4B" id="Straight Arrow Connector 4" o:spid="_x0000_s1026" type="#_x0000_t32" style="position:absolute;margin-left:339pt;margin-top:24.15pt;width:0;height:103.5pt;z-index:251687936;visibility:visible;mso-wrap-style:square;mso-wrap-distance-left:9pt;mso-wrap-distance-top:0;mso-wrap-distance-right:9pt;mso-wrap-distance-bottom:0;mso-position-horizontal:absolute;mso-position-horizontal-relative:text;mso-position-vertical:absolute;mso-position-vertical-relative:text" o:gfxdata="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" strokecolor="black [3213]" strokeweight="1.5pt">
                 <v:stroke startarrow="block" endarrow="block" joinstyle="miter"/>
               </v:shape>
             </w:pict>
@@ -1073,80 +1512,7 @@
         <mc:AlternateContent>
           <mc:Choice Requires="wps">
             <w:drawing>
-              <wp:anchor distT="0" distB="0" distL="114300" distR="114300" simplePos="0" relativeHeight="251684864" behindDoc="0" locked="0" layoutInCell="1" allowOverlap="1" wp14:anchorId="17B09964" wp14:editId="6CF96219">
-                <wp:simplePos x="0" y="0"/>
-                <wp:positionH relativeFrom="column">
-                  <wp:posOffset>5000625</wp:posOffset>
-                </wp:positionH>
-                <wp:positionV relativeFrom="paragraph">
-                  <wp:posOffset>2707005</wp:posOffset>
-                </wp:positionV>
-                <wp:extent cx="1057275" cy="733425"/>
-                <wp:effectExtent l="38100" t="38100" r="47625" b="47625"/>
-                <wp:wrapNone/>
-                <wp:docPr id="29" name="Straight Arrow Connector 29"/>
-                <wp:cNvGraphicFramePr/>
-                <a:graphic xmlns:a="http://schemas.openxmlformats.org/drawingml/2006/main">
-                  <a:graphicData uri="http://schemas.microsoft.com/office/word/2010/wordprocessingShape">
-                    <wps:wsp>
-                      <wps:cNvCnPr/>
-                      <wps:spPr>
-                        <a:xfrm>
-                          <a:off x="0" y="0"/>
-                          <a:ext cx="1057275" cy="733425"/>
-                        </a:xfrm>
-                        <a:prstGeom prst="straightConnector1">
-                          <a:avLst/>
-                        </a:prstGeom>
-                        <a:ln>
-                          <a:headEnd type="triangle"/>
-                          <a:tailEnd type="triangle"/>
-                        </a:ln>
-                      </wps:spPr>
-                      <wps:style>
-                        <a:lnRef idx="1">
-                          <a:schemeClr val="dk1"/>
-                        </a:lnRef>
-                        <a:fillRef idx="0">
-                          <a:schemeClr val="dk1"/>
-                        </a:fillRef>
-                        <a:effectRef idx="0">
-                          <a:schemeClr val="dk1"/>
-                        </a:effectRef>
-                        <a:fontRef idx="minor">
-                          <a:schemeClr val="tx1"/>
-                        </a:fontRef>
-                      </wps:style>
-                      <wps:bodyPr/>
-                    </wps:wsp>
-                  </a:graphicData>
-                </a:graphic>
-                <wp14:sizeRelH relativeFrom="margin">
-                  <wp14:pctWidth>0</wp14:pctWidth>
-                </wp14:sizeRelH>
-                <wp14:sizeRelV relativeFrom="margin">
-                  <wp14:pctHeight>0</wp14:pctHeight>
-                </wp14:sizeRelV>
-              </wp:anchor>
-            </w:drawing>
-          </mc:Choice>
-          <mc:Fallback>
-            <w:pict>
-              <v:shape w14:anchorId="2413CF93" id="Straight Arrow Connector 29" o:spid="_x0000_s1026" type="#_x0000_t32" style="position:absolute;margin-left:393.75pt;margin-top:213.15pt;width:83.25pt;height:57.75pt;z-index:251684864;visibility:visible;mso-wrap-style:square;mso-width-percent:0;mso-height-percent:0;mso-wrap-distance-left:9pt;mso-wrap-distance-top:0;mso-wrap-distance-right:9pt;mso-wrap-distance-bottom:0;mso-position-horizontal:absolute;mso-position-horizontal-relative:text;mso-position-vertical:absolute;mso-position-vertical-relative:text;mso-width-percent:0;mso-height-percent:0;mso-width-relative:margin;mso-height-relative:margin" o:gfxdata="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" strokecolor="black [3200]" strokeweight=".5pt">
-                <v:stroke startarrow="block" endarrow="block" joinstyle="miter"/>
-              </v:shape>
-            </w:pict>
-          </mc:Fallback>
-        </mc:AlternateContent>
-      </w:r>
-      <w:r>
-        <w:rPr>
-          <w:noProof/>
-        </w:rPr>
-        <mc:AlternateContent>
-          <mc:Choice Requires="wps">
-            <w:drawing>
-              <wp:anchor distT="0" distB="0" distL="114300" distR="114300" simplePos="0" relativeHeight="251686912" behindDoc="0" locked="0" layoutInCell="1" allowOverlap="1" wp14:anchorId="363551F1" wp14:editId="369563F1">
+              <wp:anchor distT="0" distB="0" distL="114300" distR="114300" simplePos="0" relativeHeight="251686912" behindDoc="0" locked="0" layoutInCell="1" allowOverlap="1" wp14:anchorId="2A84C1AB" wp14:editId="42067757">
                 <wp:simplePos x="0" y="0"/>
                 <wp:positionH relativeFrom="column">
                   <wp:posOffset>2152650</wp:posOffset>
@@ -1177,13 +1543,13 @@
                         </a:ln>
                       </wps:spPr>
                       <wps:style>
-                        <a:lnRef idx="1">
+                        <a:lnRef idx="3">
                           <a:schemeClr val="dk1"/>
                         </a:lnRef>
                         <a:fillRef idx="0">
                           <a:schemeClr val="dk1"/>
                         </a:fillRef>
-                        <a:effectRef idx="0">
+                        <a:effectRef idx="2">
                           <a:schemeClr val="dk1"/>
                         </a:effectRef>
                         <a:fontRef idx="minor">
@@ -1199,7 +1565,7 @@
           </mc:Choice>
           <mc:Fallback>
             <w:pict>
-              <v:shape w14:anchorId="73CD42B5" id="Straight Arrow Connector 31" o:spid="_x0000_s1026" type="#_x0000_t32" style="position:absolute;margin-left:169.5pt;margin-top:139.65pt;width:0;height:121.5pt;z-index:251686912;visibility:visible;mso-wrap-style:square;mso-wrap-distance-left:9pt;mso-wrap-distance-top:0;mso-wrap-distance-right:9pt;mso-wrap-distance-bottom:0;mso-position-horizontal:absolute;mso-position-horizontal-relative:text;mso-position-vertical:absolute;mso-position-vertical-relative:text" o:gfxdata="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" strokecolor="black [3200]" strokeweight=".5pt">
+              <v:shape w14:anchorId="5C36E2EF" id="Straight Arrow Connector 31" o:spid="_x0000_s1026" type="#_x0000_t32" style="position:absolute;margin-left:169.5pt;margin-top:139.65pt;width:0;height:121.5pt;z-index:251686912;visibility:visible;mso-wrap-style:square;mso-wrap-distance-left:9pt;mso-wrap-distance-top:0;mso-wrap-distance-right:9pt;mso-wrap-distance-bottom:0;mso-position-horizontal:absolute;mso-position-horizontal-relative:text;mso-position-vertical:absolute;mso-position-vertical-relative:text" o:gfxdata="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" strokecolor="black [3200]" strokeweight="1.5pt">
                 <v:stroke startarrow="block" endarrow="block" joinstyle="miter"/>
               </v:shape>
             </w:pict>
@@ -1213,7 +1579,7 @@
         <mc:AlternateContent>
           <mc:Choice Requires="wps">
             <w:drawing>
-              <wp:anchor distT="0" distB="0" distL="114300" distR="114300" simplePos="0" relativeHeight="251685888" behindDoc="0" locked="0" layoutInCell="1" allowOverlap="1" wp14:anchorId="1C27E2C7" wp14:editId="4133B80C">
+              <wp:anchor distT="0" distB="0" distL="114300" distR="114300" simplePos="0" relativeHeight="251685888" behindDoc="0" locked="0" layoutInCell="1" allowOverlap="1" wp14:anchorId="0D1D239E" wp14:editId="31EC242A">
                 <wp:simplePos x="0" y="0"/>
                 <wp:positionH relativeFrom="column">
                   <wp:posOffset>6791325</wp:posOffset>
@@ -1244,13 +1610,13 @@
                         </a:ln>
                       </wps:spPr>
                       <wps:style>
-                        <a:lnRef idx="1">
+                        <a:lnRef idx="3">
                           <a:schemeClr val="dk1"/>
                         </a:lnRef>
                         <a:fillRef idx="0">
                           <a:schemeClr val="dk1"/>
                         </a:fillRef>
-                        <a:effectRef idx="0">
+                        <a:effectRef idx="2">
                           <a:schemeClr val="dk1"/>
                         </a:effectRef>
                         <a:fontRef idx="minor">
@@ -1266,372 +1632,7 @@
           </mc:Choice>
           <mc:Fallback>
             <w:pict>
-              <v:shape w14:anchorId="4291CF5B" id="Straight Arrow Connector 30" o:spid="_x0000_s1026" type="#_x0000_t32" style="position:absolute;margin-left:534.75pt;margin-top:133.65pt;width:0;height:120.75pt;z-index:251685888;visibility:visible;mso-wrap-style:square;mso-wrap-distance-left:9pt;mso-wrap-distance-top:0;mso-wrap-distance-right:9pt;mso-wrap-distance-bottom:0;mso-position-horizontal:absolute;mso-position-horizontal-relative:text;mso-position-vertical:absolute;mso-position-vertical-relative:text" o:gfxdata="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" strokecolor="black [3200]" strokeweight=".5pt">
-                <v:stroke startarrow="block" endarrow="block" joinstyle="miter"/>
-              </v:shape>
-            </w:pict>
-          </mc:Fallback>
-        </mc:AlternateContent>
-      </w:r>
-      <w:r>
-        <w:rPr>
-          <w:noProof/>
-        </w:rPr>
-        <mc:AlternateContent>
-          <mc:Choice Requires="wps">
-            <w:drawing>
-              <wp:anchor distT="0" distB="0" distL="114300" distR="114300" simplePos="0" relativeHeight="251682816" behindDoc="0" locked="0" layoutInCell="1" allowOverlap="1" wp14:anchorId="78287055" wp14:editId="426A7420">
-                <wp:simplePos x="0" y="0"/>
-                <wp:positionH relativeFrom="column">
-                  <wp:posOffset>5010150</wp:posOffset>
-                </wp:positionH>
-                <wp:positionV relativeFrom="paragraph">
-                  <wp:posOffset>3535680</wp:posOffset>
-                </wp:positionV>
-                <wp:extent cx="1066800" cy="800100"/>
-                <wp:effectExtent l="38100" t="38100" r="57150" b="57150"/>
-                <wp:wrapNone/>
-                <wp:docPr id="27" name="Straight Arrow Connector 27"/>
-                <wp:cNvGraphicFramePr/>
-                <a:graphic xmlns:a="http://schemas.openxmlformats.org/drawingml/2006/main">
-                  <a:graphicData uri="http://schemas.microsoft.com/office/word/2010/wordprocessingShape">
-                    <wps:wsp>
-                      <wps:cNvCnPr/>
-                      <wps:spPr>
-                        <a:xfrm flipV="1">
-                          <a:off x="0" y="0"/>
-                          <a:ext cx="1066800" cy="800100"/>
-                        </a:xfrm>
-                        <a:prstGeom prst="straightConnector1">
-                          <a:avLst/>
-                        </a:prstGeom>
-                        <a:ln>
-                          <a:headEnd type="triangle"/>
-                          <a:tailEnd type="triangle"/>
-                        </a:ln>
-                      </wps:spPr>
-                      <wps:style>
-                        <a:lnRef idx="1">
-                          <a:schemeClr val="dk1"/>
-                        </a:lnRef>
-                        <a:fillRef idx="0">
-                          <a:schemeClr val="dk1"/>
-                        </a:fillRef>
-                        <a:effectRef idx="0">
-                          <a:schemeClr val="dk1"/>
-                        </a:effectRef>
-                        <a:fontRef idx="minor">
-                          <a:schemeClr val="tx1"/>
-                        </a:fontRef>
-                      </wps:style>
-                      <wps:bodyPr/>
-                    </wps:wsp>
-                  </a:graphicData>
-                </a:graphic>
-                <wp14:sizeRelH relativeFrom="margin">
-                  <wp14:pctWidth>0</wp14:pctWidth>
-                </wp14:sizeRelH>
-                <wp14:sizeRelV relativeFrom="margin">
-                  <wp14:pctHeight>0</wp14:pctHeight>
-                </wp14:sizeRelV>
-              </wp:anchor>
-            </w:drawing>
-          </mc:Choice>
-          <mc:Fallback>
-            <w:pict>
-              <v:shape w14:anchorId="1389D23D" id="Straight Arrow Connector 27" o:spid="_x0000_s1026" type="#_x0000_t32" style="position:absolute;margin-left:394.5pt;margin-top:278.4pt;width:84pt;height:63pt;flip:y;z-index:251682816;visibility:visible;mso-wrap-style:square;mso-width-percent:0;mso-height-percent:0;mso-wrap-distance-left:9pt;mso-wrap-distance-top:0;mso-wrap-distance-right:9pt;mso-wrap-distance-bottom:0;mso-position-horizontal:absolute;mso-position-horizontal-relative:text;mso-position-vertical:absolute;mso-position-vertical-relative:text;mso-width-percent:0;mso-height-percent:0;mso-width-relative:margin;mso-height-relative:margin" o:gfxdata="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" strokecolor="black [3200]" strokeweight=".5pt">
-                <v:stroke startarrow="block" endarrow="block" joinstyle="miter"/>
-              </v:shape>
-            </w:pict>
-          </mc:Fallback>
-        </mc:AlternateContent>
-      </w:r>
-      <w:r>
-        <w:rPr>
-          <w:noProof/>
-        </w:rPr>
-        <mc:AlternateContent>
-          <mc:Choice Requires="wps">
-            <w:drawing>
-              <wp:anchor distT="0" distB="0" distL="114300" distR="114300" simplePos="0" relativeHeight="251681792" behindDoc="0" locked="0" layoutInCell="1" allowOverlap="1" wp14:anchorId="08F5C439" wp14:editId="577574F4">
-                <wp:simplePos x="0" y="0"/>
-                <wp:positionH relativeFrom="column">
-                  <wp:posOffset>2705101</wp:posOffset>
-                </wp:positionH>
-                <wp:positionV relativeFrom="paragraph">
-                  <wp:posOffset>3688080</wp:posOffset>
-                </wp:positionV>
-                <wp:extent cx="1009650" cy="657225"/>
-                <wp:effectExtent l="38100" t="38100" r="57150" b="47625"/>
-                <wp:wrapNone/>
-                <wp:docPr id="26" name="Straight Arrow Connector 26"/>
-                <wp:cNvGraphicFramePr/>
-                <a:graphic xmlns:a="http://schemas.openxmlformats.org/drawingml/2006/main">
-                  <a:graphicData uri="http://schemas.microsoft.com/office/word/2010/wordprocessingShape">
-                    <wps:wsp>
-                      <wps:cNvCnPr/>
-                      <wps:spPr>
-                        <a:xfrm>
-                          <a:off x="0" y="0"/>
-                          <a:ext cx="1009650" cy="657225"/>
-                        </a:xfrm>
-                        <a:prstGeom prst="straightConnector1">
-                          <a:avLst/>
-                        </a:prstGeom>
-                        <a:ln>
-                          <a:headEnd type="triangle"/>
-                          <a:tailEnd type="triangle"/>
-                        </a:ln>
-                      </wps:spPr>
-                      <wps:style>
-                        <a:lnRef idx="1">
-                          <a:schemeClr val="dk1"/>
-                        </a:lnRef>
-                        <a:fillRef idx="0">
-                          <a:schemeClr val="dk1"/>
-                        </a:fillRef>
-                        <a:effectRef idx="0">
-                          <a:schemeClr val="dk1"/>
-                        </a:effectRef>
-                        <a:fontRef idx="minor">
-                          <a:schemeClr val="tx1"/>
-                        </a:fontRef>
-                      </wps:style>
-                      <wps:bodyPr/>
-                    </wps:wsp>
-                  </a:graphicData>
-                </a:graphic>
-                <wp14:sizeRelH relativeFrom="margin">
-                  <wp14:pctWidth>0</wp14:pctWidth>
-                </wp14:sizeRelH>
-                <wp14:sizeRelV relativeFrom="margin">
-                  <wp14:pctHeight>0</wp14:pctHeight>
-                </wp14:sizeRelV>
-              </wp:anchor>
-            </w:drawing>
-          </mc:Choice>
-          <mc:Fallback>
-            <w:pict>
-              <v:shape w14:anchorId="4B70E9F8" id="Straight Arrow Connector 26" o:spid="_x0000_s1026" type="#_x0000_t32" style="position:absolute;margin-left:213pt;margin-top:290.4pt;width:79.5pt;height:51.75pt;z-index:251681792;visibility:visible;mso-wrap-style:square;mso-width-percent:0;mso-height-percent:0;mso-wrap-distance-left:9pt;mso-wrap-distance-top:0;mso-wrap-distance-right:9pt;mso-wrap-distance-bottom:0;mso-position-horizontal:absolute;mso-position-horizontal-relative:text;mso-position-vertical:absolute;mso-position-vertical-relative:text;mso-width-percent:0;mso-height-percent:0;mso-width-relative:margin;mso-height-relative:margin" o:gfxdata="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" strokecolor="black [3200]" strokeweight=".5pt">
-                <v:stroke startarrow="block" endarrow="block" joinstyle="miter"/>
-              </v:shape>
-            </w:pict>
-          </mc:Fallback>
-        </mc:AlternateContent>
-      </w:r>
-      <w:r>
-        <w:rPr>
-          <w:noProof/>
-        </w:rPr>
-        <mc:AlternateContent>
-          <mc:Choice Requires="wps">
-            <w:drawing>
-              <wp:anchor distT="0" distB="0" distL="114300" distR="114300" simplePos="0" relativeHeight="251680768" behindDoc="0" locked="0" layoutInCell="1" allowOverlap="1" wp14:anchorId="5014A1F6" wp14:editId="429634BB">
-                <wp:simplePos x="0" y="0"/>
-                <wp:positionH relativeFrom="column">
-                  <wp:posOffset>2695575</wp:posOffset>
-                </wp:positionH>
-                <wp:positionV relativeFrom="paragraph">
-                  <wp:posOffset>2707005</wp:posOffset>
-                </wp:positionV>
-                <wp:extent cx="1019175" cy="819150"/>
-                <wp:effectExtent l="38100" t="38100" r="47625" b="57150"/>
-                <wp:wrapNone/>
-                <wp:docPr id="23" name="Straight Arrow Connector 23"/>
-                <wp:cNvGraphicFramePr/>
-                <a:graphic xmlns:a="http://schemas.openxmlformats.org/drawingml/2006/main">
-                  <a:graphicData uri="http://schemas.microsoft.com/office/word/2010/wordprocessingShape">
-                    <wps:wsp>
-                      <wps:cNvCnPr/>
-                      <wps:spPr>
-                        <a:xfrm flipH="1">
-                          <a:off x="0" y="0"/>
-                          <a:ext cx="1019175" cy="819150"/>
-                        </a:xfrm>
-                        <a:prstGeom prst="straightConnector1">
-                          <a:avLst/>
-                        </a:prstGeom>
-                        <a:ln>
-                          <a:headEnd type="triangle"/>
-                          <a:tailEnd type="triangle"/>
-                        </a:ln>
-                      </wps:spPr>
-                      <wps:style>
-                        <a:lnRef idx="1">
-                          <a:schemeClr val="dk1"/>
-                        </a:lnRef>
-                        <a:fillRef idx="0">
-                          <a:schemeClr val="dk1"/>
-                        </a:fillRef>
-                        <a:effectRef idx="0">
-                          <a:schemeClr val="dk1"/>
-                        </a:effectRef>
-                        <a:fontRef idx="minor">
-                          <a:schemeClr val="tx1"/>
-                        </a:fontRef>
-                      </wps:style>
-                      <wps:bodyPr/>
-                    </wps:wsp>
-                  </a:graphicData>
-                </a:graphic>
-                <wp14:sizeRelH relativeFrom="margin">
-                  <wp14:pctWidth>0</wp14:pctWidth>
-                </wp14:sizeRelH>
-                <wp14:sizeRelV relativeFrom="margin">
-                  <wp14:pctHeight>0</wp14:pctHeight>
-                </wp14:sizeRelV>
-              </wp:anchor>
-            </w:drawing>
-          </mc:Choice>
-          <mc:Fallback>
-            <w:pict>
-              <v:shape w14:anchorId="11EB212A" id="Straight Arrow Connector 23" o:spid="_x0000_s1026" type="#_x0000_t32" style="position:absolute;margin-left:212.25pt;margin-top:213.15pt;width:80.25pt;height:64.5pt;flip:x;z-index:251680768;visibility:visible;mso-wrap-style:square;mso-width-percent:0;mso-height-percent:0;mso-wrap-distance-left:9pt;mso-wrap-distance-top:0;mso-wrap-distance-right:9pt;mso-wrap-distance-bottom:0;mso-position-horizontal:absolute;mso-position-horizontal-relative:text;mso-position-vertical:absolute;mso-position-vertical-relative:text;mso-width-percent:0;mso-height-percent:0;mso-width-relative:margin;mso-height-relative:margin" o:gfxdata="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" strokecolor="black [3200]" strokeweight=".5pt">
-                <v:stroke startarrow="block" endarrow="block" joinstyle="miter"/>
-              </v:shape>
-            </w:pict>
-          </mc:Fallback>
-        </mc:AlternateContent>
-      </w:r>
-      <w:r>
-        <w:rPr>
-          <w:noProof/>
-        </w:rPr>
-        <mc:AlternateContent>
-          <mc:Choice Requires="wps">
-            <w:drawing>
-              <wp:anchor distT="0" distB="0" distL="114300" distR="114300" simplePos="0" relativeHeight="251679744" behindDoc="0" locked="0" layoutInCell="1" allowOverlap="1" wp14:anchorId="1771C606" wp14:editId="02C690BA">
-                <wp:simplePos x="0" y="0"/>
-                <wp:positionH relativeFrom="column">
-                  <wp:posOffset>2819400</wp:posOffset>
-                </wp:positionH>
-                <wp:positionV relativeFrom="paragraph">
-                  <wp:posOffset>1487805</wp:posOffset>
-                </wp:positionV>
-                <wp:extent cx="914400" cy="895350"/>
-                <wp:effectExtent l="38100" t="38100" r="76200" b="57150"/>
-                <wp:wrapNone/>
-                <wp:docPr id="22" name="Straight Arrow Connector 22"/>
-                <wp:cNvGraphicFramePr/>
-                <a:graphic xmlns:a="http://schemas.openxmlformats.org/drawingml/2006/main">
-                  <a:graphicData uri="http://schemas.microsoft.com/office/word/2010/wordprocessingShape">
-                    <wps:wsp>
-                      <wps:cNvCnPr/>
-                      <wps:spPr>
-                        <a:xfrm flipH="1" flipV="1">
-                          <a:off x="0" y="0"/>
-                          <a:ext cx="914400" cy="895350"/>
-                        </a:xfrm>
-                        <a:prstGeom prst="straightConnector1">
-                          <a:avLst/>
-                        </a:prstGeom>
-                        <a:ln>
-                          <a:headEnd type="triangle"/>
-                          <a:tailEnd type="triangle"/>
-                        </a:ln>
-                      </wps:spPr>
-                      <wps:style>
-                        <a:lnRef idx="1">
-                          <a:schemeClr val="dk1"/>
-                        </a:lnRef>
-                        <a:fillRef idx="0">
-                          <a:schemeClr val="dk1"/>
-                        </a:fillRef>
-                        <a:effectRef idx="0">
-                          <a:schemeClr val="dk1"/>
-                        </a:effectRef>
-                        <a:fontRef idx="minor">
-                          <a:schemeClr val="tx1"/>
-                        </a:fontRef>
-                      </wps:style>
-                      <wps:bodyPr/>
-                    </wps:wsp>
-                  </a:graphicData>
-                </a:graphic>
-                <wp14:sizeRelH relativeFrom="margin">
-                  <wp14:pctWidth>0</wp14:pctWidth>
-                </wp14:sizeRelH>
-                <wp14:sizeRelV relativeFrom="margin">
-                  <wp14:pctHeight>0</wp14:pctHeight>
-                </wp14:sizeRelV>
-              </wp:anchor>
-            </w:drawing>
-          </mc:Choice>
-          <mc:Fallback>
-            <w:pict>
-              <v:shape w14:anchorId="2300B1BA" id="Straight Arrow Connector 22" o:spid="_x0000_s1026" type="#_x0000_t32" style="position:absolute;margin-left:222pt;margin-top:117.15pt;width:1in;height:70.5pt;flip:x y;z-index:251679744;visibility:visible;mso-wrap-style:square;mso-width-percent:0;mso-height-percent:0;mso-wrap-distance-left:9pt;mso-wrap-distance-top:0;mso-wrap-distance-right:9pt;mso-wrap-distance-bottom:0;mso-position-horizontal:absolute;mso-position-horizontal-relative:text;mso-position-vertical:absolute;mso-position-vertical-relative:text;mso-width-percent:0;mso-height-percent:0;mso-width-relative:margin;mso-height-relative:margin" o:gfxdata="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" strokecolor="black [3200]" strokeweight=".5pt">
-                <v:stroke startarrow="block" endarrow="block" joinstyle="miter"/>
-              </v:shape>
-            </w:pict>
-          </mc:Fallback>
-        </mc:AlternateContent>
-      </w:r>
-      <w:r>
-        <w:rPr>
-          <w:noProof/>
-        </w:rPr>
-        <mc:AlternateContent>
-          <mc:Choice Requires="wps">
-            <w:drawing>
-              <wp:anchor distT="0" distB="0" distL="114300" distR="114300" simplePos="0" relativeHeight="251678720" behindDoc="0" locked="0" layoutInCell="1" allowOverlap="1" wp14:anchorId="16AADA0F" wp14:editId="337C248E">
-                <wp:simplePos x="0" y="0"/>
-                <wp:positionH relativeFrom="column">
-                  <wp:posOffset>4314824</wp:posOffset>
-                </wp:positionH>
-                <wp:positionV relativeFrom="paragraph">
-                  <wp:posOffset>268605</wp:posOffset>
-                </wp:positionV>
-                <wp:extent cx="9525" cy="2038350"/>
-                <wp:effectExtent l="76200" t="38100" r="66675" b="57150"/>
-                <wp:wrapNone/>
-                <wp:docPr id="21" name="Straight Arrow Connector 21"/>
-                <wp:cNvGraphicFramePr/>
-                <a:graphic xmlns:a="http://schemas.openxmlformats.org/drawingml/2006/main">
-                  <a:graphicData uri="http://schemas.microsoft.com/office/word/2010/wordprocessingShape">
-                    <wps:wsp>
-                      <wps:cNvCnPr/>
-                      <wps:spPr>
-                        <a:xfrm flipH="1">
-                          <a:off x="0" y="0"/>
-                          <a:ext cx="9525" cy="2038350"/>
-                        </a:xfrm>
-                        <a:prstGeom prst="straightConnector1">
-                          <a:avLst/>
-                        </a:prstGeom>
-                        <a:ln>
-                          <a:headEnd type="triangle"/>
-                          <a:tailEnd type="triangle"/>
-                        </a:ln>
-                      </wps:spPr>
-                      <wps:style>
-                        <a:lnRef idx="1">
-                          <a:schemeClr val="dk1"/>
-                        </a:lnRef>
-                        <a:fillRef idx="0">
-                          <a:schemeClr val="dk1"/>
-                        </a:fillRef>
-                        <a:effectRef idx="0">
-                          <a:schemeClr val="dk1"/>
-                        </a:effectRef>
-                        <a:fontRef idx="minor">
-                          <a:schemeClr val="tx1"/>
-                        </a:fontRef>
-                      </wps:style>
-                      <wps:bodyPr/>
-                    </wps:wsp>
-                  </a:graphicData>
-                </a:graphic>
-                <wp14:sizeRelH relativeFrom="margin">
-                  <wp14:pctWidth>0</wp14:pctWidth>
-                </wp14:sizeRelH>
-                <wp14:sizeRelV relativeFrom="margin">
-                  <wp14:pctHeight>0</wp14:pctHeight>
-                </wp14:sizeRelV>
-              </wp:anchor>
-            </w:drawing>
-          </mc:Choice>
-          <mc:Fallback>
-            <w:pict>
-              <v:shape w14:anchorId="2171ACC7" id="Straight Arrow Connector 21" o:spid="_x0000_s1026" type="#_x0000_t32" style="position:absolute;margin-left:339.75pt;margin-top:21.15pt;width:.75pt;height:160.5pt;flip:x;z-index:251678720;visibility:visible;mso-wrap-style:square;mso-width-percent:0;mso-height-percent:0;mso-wrap-distance-left:9pt;mso-wrap-distance-top:0;mso-wrap-distance-right:9pt;mso-wrap-distance-bottom:0;mso-position-horizontal:absolute;mso-position-horizontal-relative:text;mso-position-vertical:absolute;mso-position-vertical-relative:text;mso-width-percent:0;mso-height-percent:0;mso-width-relative:margin;mso-height-relative:margin" o:gfxdata="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" strokecolor="black [3200]" strokeweight=".5pt">
+              <v:shape w14:anchorId="2151B85D" id="Straight Arrow Connector 30" o:spid="_x0000_s1026" type="#_x0000_t32" style="position:absolute;margin-left:534.75pt;margin-top:133.65pt;width:0;height:120.75pt;z-index:251685888;visibility:visible;mso-wrap-style:square;mso-wrap-distance-left:9pt;mso-wrap-distance-top:0;mso-wrap-distance-right:9pt;mso-wrap-distance-bottom:0;mso-position-horizontal:absolute;mso-position-horizontal-relative:text;mso-position-vertical:absolute;mso-position-vertical-relative:text" o:gfxdata="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" strokecolor="black [3200]" strokeweight="1.5pt">
                 <v:stroke startarrow="block" endarrow="block" joinstyle="miter"/>
               </v:shape>
             </w:pict>
@@ -1670,6 +1671,11 @@
                         <a:prstGeom prst="rect">
                           <a:avLst/>
                         </a:prstGeom>
+                        <a:ln w="19050">
+                          <a:solidFill>
+                            <a:schemeClr val="tx1"/>
+                          </a:solidFill>
+                        </a:ln>
                       </wps:spPr>
                       <wps:style>
                         <a:lnRef idx="2">
@@ -1691,47 +1697,40 @@
                             <w:pPr>
                               <w:jc w:val="center"/>
                               <w:rPr>
-                                <w:color w:val="000000" w:themeColor="text1"/>
-                                <w:sz w:val="20"/>
-                                <w:szCs w:val="20"/>
-                                <w14:textOutline w14:w="9525" w14:cap="rnd" w14:cmpd="sng" w14:algn="ctr">
-                                  <w14:solidFill>
-                                    <w14:schemeClr w14:val="tx1"/>
-                                  </w14:solidFill>
+                                <w:b/>
+                                <w:color w:val="00B050"/>
+                                <w:sz w:val="28"/>
+                                <w:szCs w:val="28"/>
+                                <w14:shadow w14:blurRad="38100" w14:dist="19050" w14:dir="2700000" w14:sx="100000" w14:sy="100000" w14:kx="0" w14:ky="0" w14:algn="tl">
+                                  <w14:schemeClr w14:val="dk1">
+                                    <w14:alpha w14:val="60000"/>
+                                  </w14:schemeClr>
+                                </w14:shadow>
+                                <w14:textOutline w14:w="0" w14:cap="flat" w14:cmpd="sng" w14:algn="ctr">
+                                  <w14:noFill/>
                                   <w14:prstDash w14:val="solid"/>
-                                  <w14:bevel/>
+                                  <w14:round/>
                                 </w14:textOutline>
                               </w:rPr>
                             </w:pPr>
                             <w:r>
                               <w:rPr>
-                                <w:color w:val="000000" w:themeColor="text1"/>
-                                <w:sz w:val="20"/>
-                                <w:szCs w:val="20"/>
-                                <w14:textOutline w14:w="9525" w14:cap="rnd" w14:cmpd="sng" w14:algn="ctr">
-                                  <w14:solidFill>
-                                    <w14:schemeClr w14:val="tx1"/>
-                                  </w14:solidFill>
+                                <w:b/>
+                                <w:color w:val="00B050"/>
+                                <w:sz w:val="28"/>
+                                <w:szCs w:val="28"/>
+                                <w14:shadow w14:blurRad="38100" w14:dist="19050" w14:dir="2700000" w14:sx="100000" w14:sy="100000" w14:kx="0" w14:ky="0" w14:algn="tl">
+                                  <w14:schemeClr w14:val="dk1">
+                                    <w14:alpha w14:val="60000"/>
+                                  </w14:schemeClr>
+                                </w14:shadow>
+                                <w14:textOutline w14:w="0" w14:cap="flat" w14:cmpd="sng" w14:algn="ctr">
+                                  <w14:noFill/>
                                   <w14:prstDash w14:val="solid"/>
-                                  <w14:bevel/>
+                                  <w14:round/>
                                 </w14:textOutline>
                               </w:rPr>
                               <w:t>CREATE</w:t>
-                            </w:r>
-                            <w:r>
-                              <w:rPr>
-                                <w:color w:val="000000" w:themeColor="text1"/>
-                                <w:sz w:val="20"/>
-                                <w:szCs w:val="20"/>
-                                <w14:textOutline w14:w="9525" w14:cap="rnd" w14:cmpd="sng" w14:algn="ctr">
-                                  <w14:solidFill>
-                                    <w14:schemeClr w14:val="tx1"/>
-                                  </w14:solidFill>
-                                  <w14:prstDash w14:val="solid"/>
-                                  <w14:bevel/>
-                                </w14:textOutline>
-                              </w:rPr>
-                              <w:t xml:space="preserve"> </w:t>
                             </w:r>
                           </w:p>
                         </w:txbxContent>
@@ -1756,54 +1755,47 @@
           </mc:Choice>
           <mc:Fallback>
             <w:pict>
-              <v:rect w14:anchorId="3C93216B" id="Rectangle 7" o:spid="_x0000_s1030" style="position:absolute;margin-left:109.5pt;margin-top:260.4pt;width:102.75pt;height:45pt;z-index:251665408;visibility:visible;mso-wrap-style:square;mso-width-percent:0;mso-height-percent:0;mso-wrap-distance-left:9pt;mso-wrap-distance-top:0;mso-wrap-distance-right:9pt;mso-wrap-distance-bottom:0;mso-position-horizontal:absolute;mso-position-horizontal-relative:text;mso-position-vertical:absolute;mso-position-vertical-relative:text;mso-width-percent:0;mso-height-percent:0;mso-width-relative:margin;mso-height-relative:margin;v-text-anchor:middle" o:gfxdata="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" fillcolor="white [3201]" strokecolor="black [3200]" strokeweight="1pt">
+              <v:rect w14:anchorId="3C93216B" id="Rectangle 7" o:spid="_x0000_s1030" style="position:absolute;margin-left:109.5pt;margin-top:260.4pt;width:102.75pt;height:45pt;z-index:251665408;visibility:visible;mso-wrap-style:square;mso-width-percent:0;mso-height-percent:0;mso-wrap-distance-left:9pt;mso-wrap-distance-top:0;mso-wrap-distance-right:9pt;mso-wrap-distance-bottom:0;mso-position-horizontal:absolute;mso-position-horizontal-relative:text;mso-position-vertical:absolute;mso-position-vertical-relative:text;mso-width-percent:0;mso-height-percent:0;mso-width-relative:margin;mso-height-relative:margin;v-text-anchor:middle" o:gfxdata="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" fillcolor="white [3201]" strokecolor="black [3213]" strokeweight="1.5pt">
                 <v:textbox>
                   <w:txbxContent>
                     <w:p>
                       <w:pPr>
                         <w:jc w:val="center"/>
                         <w:rPr>
-                          <w:color w:val="000000" w:themeColor="text1"/>
-                          <w:sz w:val="20"/>
-                          <w:szCs w:val="20"/>
-                          <w14:textOutline w14:w="9525" w14:cap="rnd" w14:cmpd="sng" w14:algn="ctr">
-                            <w14:solidFill>
-                              <w14:schemeClr w14:val="tx1"/>
-                            </w14:solidFill>
+                          <w:b/>
+                          <w:color w:val="00B050"/>
+                          <w:sz w:val="28"/>
+                          <w:szCs w:val="28"/>
+                          <w14:shadow w14:blurRad="38100" w14:dist="19050" w14:dir="2700000" w14:sx="100000" w14:sy="100000" w14:kx="0" w14:ky="0" w14:algn="tl">
+                            <w14:schemeClr w14:val="dk1">
+                              <w14:alpha w14:val="60000"/>
+                            </w14:schemeClr>
+                          </w14:shadow>
+                          <w14:textOutline w14:w="0" w14:cap="flat" w14:cmpd="sng" w14:algn="ctr">
+                            <w14:noFill/>
                             <w14:prstDash w14:val="solid"/>
-                            <w14:bevel/>
+                            <w14:round/>
                           </w14:textOutline>
                         </w:rPr>
                       </w:pPr>
                       <w:r>
                         <w:rPr>
-                          <w:color w:val="000000" w:themeColor="text1"/>
-                          <w:sz w:val="20"/>
-                          <w:szCs w:val="20"/>
-                          <w14:textOutline w14:w="9525" w14:cap="rnd" w14:cmpd="sng" w14:algn="ctr">
-                            <w14:solidFill>
-                              <w14:schemeClr w14:val="tx1"/>
-                            </w14:solidFill>
+                          <w:b/>
+                          <w:color w:val="00B050"/>
+                          <w:sz w:val="28"/>
+                          <w:szCs w:val="28"/>
+                          <w14:shadow w14:blurRad="38100" w14:dist="19050" w14:dir="2700000" w14:sx="100000" w14:sy="100000" w14:kx="0" w14:ky="0" w14:algn="tl">
+                            <w14:schemeClr w14:val="dk1">
+                              <w14:alpha w14:val="60000"/>
+                            </w14:schemeClr>
+                          </w14:shadow>
+                          <w14:textOutline w14:w="0" w14:cap="flat" w14:cmpd="sng" w14:algn="ctr">
+                            <w14:noFill/>
                             <w14:prstDash w14:val="solid"/>
-                            <w14:bevel/>
+                            <w14:round/>
                           </w14:textOutline>
                         </w:rPr>
                         <w:t>CREATE</w:t>
-                      </w:r>
-                      <w:r>
-                        <w:rPr>
-                          <w:color w:val="000000" w:themeColor="text1"/>
-                          <w:sz w:val="20"/>
-                          <w:szCs w:val="20"/>
-                          <w14:textOutline w14:w="9525" w14:cap="rnd" w14:cmpd="sng" w14:algn="ctr">
-                            <w14:solidFill>
-                              <w14:schemeClr w14:val="tx1"/>
-                            </w14:solidFill>
-                            <w14:prstDash w14:val="solid"/>
-                            <w14:bevel/>
-                          </w14:textOutline>
-                        </w:rPr>
-                        <w:t xml:space="preserve"> </w:t>
                       </w:r>
                     </w:p>
                   </w:txbxContent>
@@ -1845,6 +1837,11 @@
                         <a:prstGeom prst="rect">
                           <a:avLst/>
                         </a:prstGeom>
+                        <a:ln w="19050">
+                          <a:solidFill>
+                            <a:schemeClr val="tx1"/>
+                          </a:solidFill>
+                        </a:ln>
                       </wps:spPr>
                       <wps:style>
                         <a:lnRef idx="2">
@@ -1867,11 +1864,17 @@
                               <w:jc w:val="center"/>
                               <w:rPr>
                                 <w:b/>
+                                <w:color w:val="00B050"/>
+                                <w:sz w:val="28"/>
+                                <w:szCs w:val="28"/>
                               </w:rPr>
                             </w:pPr>
                             <w:r>
                               <w:rPr>
                                 <w:b/>
+                                <w:color w:val="00B050"/>
+                                <w:sz w:val="28"/>
+                                <w:szCs w:val="28"/>
                               </w:rPr>
                               <w:t>MODIFY</w:t>
                             </w:r>
@@ -1898,7 +1901,7 @@
           </mc:Choice>
           <mc:Fallback>
             <w:pict>
-              <v:rect w14:anchorId="0DBD87A7" id="Rectangle 9" o:spid="_x0000_s1031" style="position:absolute;margin-left:477pt;margin-top:255.15pt;width:112.5pt;height:37.5pt;z-index:251669504;visibility:visible;mso-wrap-style:square;mso-width-percent:0;mso-height-percent:0;mso-wrap-distance-left:9pt;mso-wrap-distance-top:0;mso-wrap-distance-right:9pt;mso-wrap-distance-bottom:0;mso-position-horizontal:absolute;mso-position-horizontal-relative:text;mso-position-vertical:absolute;mso-position-vertical-relative:text;mso-width-percent:0;mso-height-percent:0;mso-width-relative:margin;mso-height-relative:margin;v-text-anchor:middle" o:gfxdata="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" fillcolor="white [3201]" strokecolor="black [3200]" strokeweight="1pt">
+              <v:rect w14:anchorId="0DBD87A7" id="Rectangle 9" o:spid="_x0000_s1031" style="position:absolute;margin-left:477pt;margin-top:255.15pt;width:112.5pt;height:37.5pt;z-index:251669504;visibility:visible;mso-wrap-style:square;mso-width-percent:0;mso-height-percent:0;mso-wrap-distance-left:9pt;mso-wrap-distance-top:0;mso-wrap-distance-right:9pt;mso-wrap-distance-bottom:0;mso-position-horizontal:absolute;mso-position-horizontal-relative:text;mso-position-vertical:absolute;mso-position-vertical-relative:text;mso-width-percent:0;mso-height-percent:0;mso-width-relative:margin;mso-height-relative:margin;v-text-anchor:middle" o:gfxdata="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" fillcolor="white [3201]" strokecolor="black [3213]" strokeweight="1.5pt">
                 <v:textbox>
                   <w:txbxContent>
                     <w:p>
@@ -1906,11 +1909,17 @@
                         <w:jc w:val="center"/>
                         <w:rPr>
                           <w:b/>
+                          <w:color w:val="00B050"/>
+                          <w:sz w:val="28"/>
+                          <w:szCs w:val="28"/>
                         </w:rPr>
                       </w:pPr>
                       <w:r>
                         <w:rPr>
                           <w:b/>
+                          <w:color w:val="00B050"/>
+                          <w:sz w:val="28"/>
+                          <w:szCs w:val="28"/>
                         </w:rPr>
                         <w:t>MODIFY</w:t>
                       </w:r>
@@ -1954,6 +1963,11 @@
                         <a:prstGeom prst="rect">
                           <a:avLst/>
                         </a:prstGeom>
+                        <a:ln w="19050">
+                          <a:solidFill>
+                            <a:schemeClr val="tx1"/>
+                          </a:solidFill>
+                        </a:ln>
                       </wps:spPr>
                       <wps:style>
                         <a:lnRef idx="2">
@@ -1976,11 +1990,17 @@
                               <w:jc w:val="center"/>
                               <w:rPr>
                                 <w:b/>
+                                <w:color w:val="00B050"/>
+                                <w:sz w:val="28"/>
+                                <w:szCs w:val="28"/>
                               </w:rPr>
                             </w:pPr>
                             <w:r>
                               <w:rPr>
                                 <w:b/>
+                                <w:color w:val="00B050"/>
+                                <w:sz w:val="28"/>
+                                <w:szCs w:val="28"/>
                               </w:rPr>
                               <w:t>BROWSE</w:t>
                             </w:r>
@@ -2007,7 +2027,7 @@
           </mc:Choice>
           <mc:Fallback>
             <w:pict>
-              <v:rect w14:anchorId="0166E7E9" id="Rectangle 8" o:spid="_x0000_s1032" style="position:absolute;margin-left:478.5pt;margin-top:93.9pt;width:103.5pt;height:39.75pt;z-index:251667456;visibility:visible;mso-wrap-style:square;mso-width-percent:0;mso-height-percent:0;mso-wrap-distance-left:9pt;mso-wrap-distance-top:0;mso-wrap-distance-right:9pt;mso-wrap-distance-bottom:0;mso-position-horizontal:absolute;mso-position-horizontal-relative:text;mso-position-vertical:absolute;mso-position-vertical-relative:text;mso-width-percent:0;mso-height-percent:0;mso-width-relative:margin;mso-height-relative:margin;v-text-anchor:middle" o:gfxdata="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" fillcolor="white [3201]" strokecolor="black [3200]" strokeweight="1pt">
+              <v:rect w14:anchorId="0166E7E9" id="Rectangle 8" o:spid="_x0000_s1032" style="position:absolute;margin-left:478.5pt;margin-top:93.9pt;width:103.5pt;height:39.75pt;z-index:251667456;visibility:visible;mso-wrap-style:square;mso-width-percent:0;mso-height-percent:0;mso-wrap-distance-left:9pt;mso-wrap-distance-top:0;mso-wrap-distance-right:9pt;mso-wrap-distance-bottom:0;mso-position-horizontal:absolute;mso-position-horizontal-relative:text;mso-position-vertical:absolute;mso-position-vertical-relative:text;mso-width-percent:0;mso-height-percent:0;mso-width-relative:margin;mso-height-relative:margin;v-text-anchor:middle" o:gfxdata="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" fillcolor="white [3201]" strokecolor="black [3213]" strokeweight="1.5pt">
                 <v:textbox>
                   <w:txbxContent>
                     <w:p>
@@ -2015,11 +2035,17 @@
                         <w:jc w:val="center"/>
                         <w:rPr>
                           <w:b/>
+                          <w:color w:val="00B050"/>
+                          <w:sz w:val="28"/>
+                          <w:szCs w:val="28"/>
                         </w:rPr>
                       </w:pPr>
                       <w:r>
                         <w:rPr>
                           <w:b/>
+                          <w:color w:val="00B050"/>
+                          <w:sz w:val="28"/>
+                          <w:szCs w:val="28"/>
                         </w:rPr>
                         <w:t>BROWSE</w:t>
                       </w:r>
@@ -2079,11 +2105,17 @@
                               <w:jc w:val="center"/>
                               <w:rPr>
                                 <w:b/>
+                                <w:color w:val="00B050"/>
+                                <w:sz w:val="28"/>
+                                <w:szCs w:val="28"/>
                               </w:rPr>
                             </w:pPr>
                             <w:r>
                               <w:rPr>
                                 <w:b/>
+                                <w:color w:val="00B050"/>
+                                <w:sz w:val="28"/>
+                                <w:szCs w:val="28"/>
                               </w:rPr>
                               <w:t>GENERATE</w:t>
                             </w:r>
@@ -2115,11 +2147,17 @@
                         <w:jc w:val="center"/>
                         <w:rPr>
                           <w:b/>
+                          <w:color w:val="00B050"/>
+                          <w:sz w:val="28"/>
+                          <w:szCs w:val="28"/>
                         </w:rPr>
                       </w:pPr>
                       <w:r>
                         <w:rPr>
                           <w:b/>
+                          <w:color w:val="00B050"/>
+                          <w:sz w:val="28"/>
+                          <w:szCs w:val="28"/>
                         </w:rPr>
                         <w:t>GENERATE</w:t>
                       </w:r>
@@ -2163,6 +2201,11 @@
                         <a:prstGeom prst="rect">
                           <a:avLst/>
                         </a:prstGeom>
+                        <a:ln w="19050">
+                          <a:solidFill>
+                            <a:schemeClr val="tx1"/>
+                          </a:solidFill>
+                        </a:ln>
                       </wps:spPr>
                       <wps:style>
                         <a:lnRef idx="2">
@@ -2198,7 +2241,7 @@
           </mc:Choice>
           <mc:Fallback>
             <w:pict>
-              <v:rect w14:anchorId="261986BF" id="Rectangle 6" o:spid="_x0000_s1026" style="position:absolute;margin-left:119.25pt;margin-top:101.35pt;width:102.75pt;height:38.25pt;z-index:251663360;visibility:visible;mso-wrap-style:square;mso-width-percent:0;mso-height-percent:0;mso-wrap-distance-left:9pt;mso-wrap-distance-top:0;mso-wrap-distance-right:9pt;mso-wrap-distance-bottom:0;mso-position-horizontal:absolute;mso-position-horizontal-relative:text;mso-position-vertical:absolute;mso-position-vertical-relative:text;mso-width-percent:0;mso-height-percent:0;mso-width-relative:margin;mso-height-relative:margin;v-text-anchor:middle" o:gfxdata="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" fillcolor="white [3201]" strokecolor="black [3200]" strokeweight="1pt"/>
+              <v:rect w14:anchorId="50EC0120" id="Rectangle 6" o:spid="_x0000_s1026" style="position:absolute;margin-left:119.25pt;margin-top:101.35pt;width:102.75pt;height:38.25pt;z-index:251663360;visibility:visible;mso-wrap-style:square;mso-width-percent:0;mso-height-percent:0;mso-wrap-distance-left:9pt;mso-wrap-distance-top:0;mso-wrap-distance-right:9pt;mso-wrap-distance-bottom:0;mso-position-horizontal:absolute;mso-position-horizontal-relative:text;mso-position-vertical:absolute;mso-position-vertical-relative:text;mso-width-percent:0;mso-height-percent:0;mso-width-relative:margin;mso-height-relative:margin;v-text-anchor:middle" o:gfxdata="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" fillcolor="white [3201]" strokecolor="black [3213]" strokeweight="1.5pt"/>
             </w:pict>
           </mc:Fallback>
         </mc:AlternateContent>
@@ -2231,7 +2274,7 @@
       </w:pPr>
     </w:pPrDefault>
   </w:docDefaults>
-  <w:latentStyles w:defLockedState="0" w:defUIPriority="99" w:defSemiHidden="0" w:defUnhideWhenUsed="0" w:defQFormat="0" w:count="371">
+  <w:latentStyles w:defLockedState="0" w:defUIPriority="99" w:defSemiHidden="0" w:defUnhideWhenUsed="0" w:defQFormat="0" w:count="372">
     <w:lsdException w:name="Normal" w:uiPriority="0" w:qFormat="1"/>
     <w:lsdException w:name="heading 1" w:uiPriority="9" w:qFormat="1"/>
     <w:lsdException w:name="heading 2" w:semiHidden="1" w:uiPriority="9" w:unhideWhenUsed="1" w:qFormat="1"/>
@@ -2337,7 +2380,6 @@
     <w:lsdException w:name="HTML Sample" w:semiHidden="1" w:unhideWhenUsed="1"/>
     <w:lsdException w:name="HTML Typewriter" w:semiHidden="1" w:unhideWhenUsed="1"/>
     <w:lsdException w:name="HTML Variable" w:semiHidden="1" w:unhideWhenUsed="1"/>
-    <w:lsdException w:name="Normal Table" w:semiHidden="1" w:unhideWhenUsed="1"/>
     <w:lsdException w:name="annotation subject" w:semiHidden="1" w:unhideWhenUsed="1"/>
     <w:lsdException w:name="No List" w:semiHidden="1" w:unhideWhenUsed="1"/>
     <w:lsdException w:name="Outline List 1" w:semiHidden="1" w:unhideWhenUsed="1"/>
@@ -2384,10 +2426,8 @@
     <w:lsdException w:name="Table Subtle 2" w:semiHidden="1" w:unhideWhenUsed="1"/>
     <w:lsdException w:name="Table Web 1" w:semiHidden="1" w:unhideWhenUsed="1"/>
     <w:lsdException w:name="Table Web 2" w:semiHidden="1" w:unhideWhenUsed="1"/>
-    <w:lsdException w:name="Table Web 3" w:semiHidden="1" w:unhideWhenUsed="1"/>
     <w:lsdException w:name="Balloon Text" w:semiHidden="1" w:unhideWhenUsed="1"/>
     <w:lsdException w:name="Table Grid" w:uiPriority="39"/>
-    <w:lsdException w:name="Table Theme" w:semiHidden="1" w:unhideWhenUsed="1"/>
     <w:lsdException w:name="Placeholder Text" w:semiHidden="1"/>
     <w:lsdException w:name="No Spacing" w:uiPriority="1" w:qFormat="1"/>
     <w:lsdException w:name="Light Shading" w:uiPriority="60"/>
@@ -2603,6 +2643,7 @@
     <w:lsdException w:name="List Table 5 Dark Accent 6" w:uiPriority="50"/>
     <w:lsdException w:name="List Table 6 Colorful Accent 6" w:uiPriority="51"/>
     <w:lsdException w:name="List Table 7 Colorful Accent 6" w:uiPriority="52"/>
+    <w:lsdException w:name="Mention" w:semiHidden="1" w:unhideWhenUsed="1"/>
   </w:latentStyles>
   <w:style w:type="paragraph" w:default="1" w:styleId="Normal">
     <w:name w:val="Normal"/>
@@ -2934,7 +2975,7 @@
 </file>
 
 <file path=customXml/itemProps1.xml><?xml version="1.0" encoding="utf-8"?>
-<ds:datastoreItem xmlns:ds="http://schemas.openxmlformats.org/officeDocument/2006/customXml" ds:itemID="{DAFA099A-4F29-4750-BF17-F3AC24A49E9E}">
+<ds:datastoreItem xmlns:ds="http://schemas.openxmlformats.org/officeDocument/2006/customXml" ds:itemID="{86FEBC31-E585-495D-AFCA-82E97352A5B8}">
   <ds:schemaRefs>
     <ds:schemaRef ds:uri="http://schemas.openxmlformats.org/officeDocument/2006/bibliography"/>
   </ds:schemaRefs>

</xml_diff>